<commit_message>
Additional materials added to report
</commit_message>
<xml_diff>
--- a/Source Files/Final/Final Report.docx
+++ b/Source Files/Final/Final Report.docx
@@ -49,10 +49,7 @@
         <w:pStyle w:val="Heading1"/>
       </w:pPr>
       <w:r>
-        <w:t>A</w:t>
-      </w:r>
-      <w:r>
-        <w:t>rchitecture</w:t>
+        <w:t>Architecture</w:t>
       </w:r>
     </w:p>
     <w:p>
@@ -94,8 +91,6 @@
         </w:rPr>
         <w:t>–</w:t>
       </w:r>
-      <w:bookmarkStart w:id="0" w:name="_GoBack"/>
-      <w:bookmarkEnd w:id="0"/>
     </w:p>
     <w:p>
       <w:pPr>
@@ -188,7 +183,11 @@
             <w:tcW w:w="3117" w:type="dxa"/>
             <w:vAlign w:val="center"/>
           </w:tcPr>
-          <w:p/>
+          <w:p>
+            <w:r>
+              <w:t>0000</w:t>
+            </w:r>
+          </w:p>
         </w:tc>
         <w:tc>
           <w:tcPr>
@@ -340,7 +339,11 @@
             <w:tcW w:w="3117" w:type="dxa"/>
             <w:vAlign w:val="center"/>
           </w:tcPr>
-          <w:p/>
+          <w:p>
+            <w:r>
+              <w:t>0001</w:t>
+            </w:r>
+          </w:p>
         </w:tc>
         <w:tc>
           <w:tcPr>
@@ -368,7 +371,11 @@
             <w:tcW w:w="3117" w:type="dxa"/>
             <w:vAlign w:val="center"/>
           </w:tcPr>
-          <w:p/>
+          <w:p>
+            <w:r>
+              <w:t>0010</w:t>
+            </w:r>
+          </w:p>
         </w:tc>
         <w:tc>
           <w:tcPr>
@@ -396,7 +403,11 @@
             <w:tcW w:w="3117" w:type="dxa"/>
             <w:vAlign w:val="center"/>
           </w:tcPr>
-          <w:p/>
+          <w:p>
+            <w:r>
+              <w:t>0011</w:t>
+            </w:r>
+          </w:p>
         </w:tc>
         <w:tc>
           <w:tcPr>
@@ -426,7 +437,11 @@
             <w:tcW w:w="3117" w:type="dxa"/>
             <w:vAlign w:val="center"/>
           </w:tcPr>
-          <w:p/>
+          <w:p>
+            <w:r>
+              <w:t>0111</w:t>
+            </w:r>
+          </w:p>
         </w:tc>
         <w:tc>
           <w:tcPr>
@@ -456,7 +471,11 @@
             <w:tcW w:w="3117" w:type="dxa"/>
             <w:vAlign w:val="center"/>
           </w:tcPr>
-          <w:p/>
+          <w:p>
+            <w:r>
+              <w:t>0100</w:t>
+            </w:r>
+          </w:p>
         </w:tc>
         <w:tc>
           <w:tcPr>
@@ -517,10 +536,7 @@
                 </w:tcPr>
                 <w:p>
                   <w:r>
-                    <w:t>value</w:t>
-                  </w:r>
-                  <w:r>
-                    <w:t xml:space="preserve"> / address</w:t>
+                    <w:t>value / address</w:t>
                   </w:r>
                 </w:p>
               </w:tc>
@@ -590,7 +606,11 @@
             <w:tcW w:w="3117" w:type="dxa"/>
             <w:vAlign w:val="center"/>
           </w:tcPr>
-          <w:p/>
+          <w:p>
+            <w:r>
+              <w:t>0110</w:t>
+            </w:r>
+          </w:p>
         </w:tc>
         <w:tc>
           <w:tcPr>
@@ -620,7 +640,11 @@
             <w:tcW w:w="3117" w:type="dxa"/>
             <w:vAlign w:val="center"/>
           </w:tcPr>
-          <w:p/>
+          <w:p>
+            <w:r>
+              <w:t>0101</w:t>
+            </w:r>
+          </w:p>
         </w:tc>
         <w:tc>
           <w:tcPr>
@@ -650,7 +674,11 @@
             <w:tcW w:w="3117" w:type="dxa"/>
             <w:vAlign w:val="center"/>
           </w:tcPr>
-          <w:p/>
+          <w:p>
+            <w:r>
+              <w:t>1000</w:t>
+            </w:r>
+          </w:p>
         </w:tc>
         <w:tc>
           <w:tcPr>
@@ -733,7 +761,13 @@
           <w:tcPr>
             <w:tcW w:w="3117" w:type="dxa"/>
           </w:tcPr>
-          <w:p/>
+          <w:p>
+            <w:r>
+              <w:t>1001</w:t>
+            </w:r>
+            <w:bookmarkStart w:id="0" w:name="_GoBack"/>
+            <w:bookmarkEnd w:id="0"/>
+          </w:p>
         </w:tc>
         <w:tc>
           <w:tcPr>
@@ -762,28 +796,55 @@
       </w:r>
     </w:p>
     <w:p>
-      <w:pPr>
-        <w:rPr>
-          <w:b/>
-        </w:rPr>
-      </w:pPr>
       <w:r>
         <w:rPr>
           <w:b/>
         </w:rPr>
         <w:t>Description –</w:t>
       </w:r>
-    </w:p>
-    <w:p>
-      <w:pPr>
-        <w:rPr>
-          <w:b/>
-        </w:rPr>
-      </w:pPr>
-      <w:r>
-        <w:rPr>
-          <w:b/>
-        </w:rPr>
+      <w:r>
+        <w:rPr>
+          <w:b/>
+        </w:rPr>
+        <w:t xml:space="preserve"> </w:t>
+      </w:r>
+      <w:r>
+        <w:t>Registers store and maintain data for use between each clock pulse cycle. They are used both in reading data and for writing back into registers for future use. Because of this, they are one of the few pieces of the CPU utilized in multiple cycles and is more prone to hazards in a pipelined data path.</w:t>
+      </w:r>
+    </w:p>
+    <w:p>
+      <w:r>
+        <w:t>This CPU design utilizes a 16-bit D-flip-flop architecture for register storage and retrieval. This is achieved by chaining together 1-bit D-flip-flops</w:t>
+      </w:r>
+      <w:r>
+        <w:t xml:space="preserve"> on a negative edge change</w:t>
+      </w:r>
+      <w:r>
+        <w:t>. Additionally, each D-flip-flop is actually pie</w:t>
+      </w:r>
+      <w:r>
+        <w:t>ced together from two D-</w:t>
+      </w:r>
+      <w:proofErr w:type="spellStart"/>
+      <w:r>
+        <w:t>latchs</w:t>
+      </w:r>
+      <w:proofErr w:type="spellEnd"/>
+      <w:r>
+        <w:t xml:space="preserve">. </w:t>
+      </w:r>
+    </w:p>
+    <w:p>
+      <w:pPr>
+        <w:rPr>
+          <w:b/>
+        </w:rPr>
+      </w:pPr>
+      <w:r>
+        <w:rPr>
+          <w:b/>
+        </w:rPr>
+        <w:lastRenderedPageBreak/>
         <w:t>Diagram –</w:t>
       </w:r>
     </w:p>
@@ -796,9 +857,96 @@
       <w:r>
         <w:rPr>
           <w:b/>
-        </w:rPr>
-        <w:t>Truth Table –</w:t>
-      </w:r>
+          <w:noProof/>
+        </w:rPr>
+        <w:drawing>
+          <wp:inline distT="0" distB="0" distL="0" distR="0" wp14:anchorId="6429801E" wp14:editId="75BD0C2C">
+            <wp:extent cx="5539740" cy="7703820"/>
+            <wp:effectExtent l="0" t="0" r="3810" b="0"/>
+            <wp:docPr id="1" name="Picture 1" descr="D-Flip"/>
+            <wp:cNvGraphicFramePr>
+              <a:graphicFrameLocks xmlns:a="http://schemas.openxmlformats.org/drawingml/2006/main" noChangeAspect="1"/>
+            </wp:cNvGraphicFramePr>
+            <a:graphic xmlns:a="http://schemas.openxmlformats.org/drawingml/2006/main">
+              <a:graphicData uri="http://schemas.openxmlformats.org/drawingml/2006/picture">
+                <pic:pic xmlns:pic="http://schemas.openxmlformats.org/drawingml/2006/picture">
+                  <pic:nvPicPr>
+                    <pic:cNvPr id="0" name="Picture 1" descr="D-Flip"/>
+                    <pic:cNvPicPr>
+                      <a:picLocks noChangeAspect="1" noChangeArrowheads="1"/>
+                    </pic:cNvPicPr>
+                  </pic:nvPicPr>
+                  <pic:blipFill>
+                    <a:blip r:embed="rId6">
+                      <a:extLst>
+                        <a:ext uri="{28A0092B-C50C-407E-A947-70E740481C1C}">
+                          <a14:useLocalDpi xmlns:a14="http://schemas.microsoft.com/office/drawing/2010/main" val="0"/>
+                        </a:ext>
+                      </a:extLst>
+                    </a:blip>
+                    <a:srcRect/>
+                    <a:stretch>
+                      <a:fillRect/>
+                    </a:stretch>
+                  </pic:blipFill>
+                  <pic:spPr bwMode="auto">
+                    <a:xfrm>
+                      <a:off x="0" y="0"/>
+                      <a:ext cx="5539740" cy="7703820"/>
+                    </a:xfrm>
+                    <a:prstGeom prst="rect">
+                      <a:avLst/>
+                    </a:prstGeom>
+                    <a:noFill/>
+                    <a:ln>
+                      <a:noFill/>
+                    </a:ln>
+                  </pic:spPr>
+                </pic:pic>
+              </a:graphicData>
+            </a:graphic>
+          </wp:inline>
+        </w:drawing>
+      </w:r>
+    </w:p>
+    <w:p>
+      <w:pPr>
+        <w:rPr>
+          <w:b/>
+        </w:rPr>
+      </w:pPr>
+      <w:r>
+        <w:rPr>
+          <w:b/>
+        </w:rPr>
+        <w:lastRenderedPageBreak/>
+        <w:t>Excitation</w:t>
+      </w:r>
+      <w:r>
+        <w:rPr>
+          <w:b/>
+        </w:rPr>
+        <w:t xml:space="preserve"> Table</w:t>
+      </w:r>
+      <w:r>
+        <w:rPr>
+          <w:b/>
+        </w:rPr>
+        <w:t>(s)</w:t>
+      </w:r>
+      <w:r>
+        <w:rPr>
+          <w:b/>
+        </w:rPr>
+        <w:t xml:space="preserve"> –</w:t>
+      </w:r>
+    </w:p>
+    <w:p>
+      <w:pPr>
+        <w:rPr>
+          <w:b/>
+        </w:rPr>
+      </w:pPr>
     </w:p>
     <w:p>
       <w:pPr>
@@ -826,22 +974,36 @@
         <w:pStyle w:val="Heading2"/>
       </w:pPr>
       <w:r>
-        <w:lastRenderedPageBreak/>
         <w:t>ALU</w:t>
       </w:r>
     </w:p>
     <w:p>
-      <w:pPr>
-        <w:rPr>
-          <w:b/>
-        </w:rPr>
-      </w:pPr>
       <w:r>
         <w:rPr>
           <w:b/>
         </w:rPr>
         <w:t>Description –</w:t>
       </w:r>
+      <w:r>
+        <w:rPr>
+          <w:b/>
+        </w:rPr>
+        <w:t xml:space="preserve"> </w:t>
+      </w:r>
+      <w:r>
+        <w:t xml:space="preserve">The </w:t>
+      </w:r>
+      <w:r>
+        <w:t xml:space="preserve">Arithmetic </w:t>
+      </w:r>
+      <w:r>
+        <w:t xml:space="preserve">Logic Unit, or ALU, is the workhorse of the CPU producing the results of different operations – with the exception of branch and memory instructions. Depending upon the Opcode it may produce several different instructions with the supplied register data. </w:t>
+      </w:r>
+    </w:p>
+    <w:p>
+      <w:r>
+        <w:t xml:space="preserve">This CPU uses a 16-bit ALU built upon a hierarchical style. The 16-bit ALU is built upon 16, 1-bit ALU’s (including a special most significant bit ALU). Those 1 bit ALU’s are made using a full-adder that in turn is made up of half-adders. </w:t>
+      </w:r>
     </w:p>
     <w:p>
       <w:pPr>
@@ -862,13 +1024,358 @@
           <w:b/>
         </w:rPr>
       </w:pPr>
-      <w:r>
-        <w:rPr>
-          <w:b/>
-        </w:rPr>
-        <w:t>Truth Table –</w:t>
-      </w:r>
-    </w:p>
+    </w:p>
+    <w:p>
+      <w:pPr>
+        <w:rPr>
+          <w:b/>
+          <w:u w:val="single"/>
+        </w:rPr>
+      </w:pPr>
+      <w:r>
+        <w:rPr>
+          <w:noProof/>
+          <w:u w:val="single"/>
+        </w:rPr>
+        <w:t>Full Adder</w:t>
+      </w:r>
+    </w:p>
+    <w:p>
+      <w:pPr>
+        <w:rPr>
+          <w:b/>
+        </w:rPr>
+      </w:pPr>
+      <w:r>
+        <w:rPr>
+          <w:b/>
+        </w:rPr>
+        <w:pict w14:anchorId="293AF647">
+          <v:shapetype id="_x0000_t75" coordsize="21600,21600" o:spt="75" o:preferrelative="t" path="m@4@5l@4@11@9@11@9@5xe" filled="f" stroked="f">
+            <v:stroke joinstyle="miter"/>
+            <v:formulas>
+              <v:f eqn="if lineDrawn pixelLineWidth 0"/>
+              <v:f eqn="sum @0 1 0"/>
+              <v:f eqn="sum 0 0 @1"/>
+              <v:f eqn="prod @2 1 2"/>
+              <v:f eqn="prod @3 21600 pixelWidth"/>
+              <v:f eqn="prod @3 21600 pixelHeight"/>
+              <v:f eqn="sum @0 0 1"/>
+              <v:f eqn="prod @6 1 2"/>
+              <v:f eqn="prod @7 21600 pixelWidth"/>
+              <v:f eqn="sum @8 21600 0"/>
+              <v:f eqn="prod @7 21600 pixelHeight"/>
+              <v:f eqn="sum @10 21600 0"/>
+            </v:formulas>
+            <v:path o:extrusionok="f" gradientshapeok="t" o:connecttype="rect"/>
+            <o:lock v:ext="edit" aspectratio="t"/>
+          </v:shapetype>
+          <v:shape id="_x0000_i1025" type="#_x0000_t75" style="width:468pt;height:115.2pt">
+            <v:imagedata r:id="rId7" o:title="FullAdder1"/>
+          </v:shape>
+        </w:pict>
+      </w:r>
+    </w:p>
+    <w:p>
+      <w:pPr>
+        <w:rPr>
+          <w:b/>
+        </w:rPr>
+      </w:pPr>
+    </w:p>
+    <w:p>
+      <w:pPr>
+        <w:rPr>
+          <w:u w:val="single"/>
+        </w:rPr>
+      </w:pPr>
+      <w:r>
+        <w:rPr>
+          <w:u w:val="single"/>
+        </w:rPr>
+        <w:t>Half Adder</w:t>
+      </w:r>
+    </w:p>
+    <w:p>
+      <w:pPr>
+        <w:rPr>
+          <w:b/>
+        </w:rPr>
+      </w:pPr>
+      <w:r>
+        <w:rPr>
+          <w:b/>
+        </w:rPr>
+        <w:pict w14:anchorId="215B44AC">
+          <v:shape id="_x0000_i1026" type="#_x0000_t75" style="width:225pt;height:142.8pt">
+            <v:imagedata r:id="rId8" o:title="HalfAdder"/>
+          </v:shape>
+        </w:pict>
+      </w:r>
+    </w:p>
+    <w:p>
+      <w:pPr>
+        <w:rPr>
+          <w:b/>
+        </w:rPr>
+      </w:pPr>
+      <w:r>
+        <w:rPr>
+          <w:b/>
+        </w:rPr>
+        <w:t>Truth Table</w:t>
+      </w:r>
+      <w:r>
+        <w:rPr>
+          <w:b/>
+        </w:rPr>
+        <w:t>(s)</w:t>
+      </w:r>
+      <w:r>
+        <w:rPr>
+          <w:b/>
+        </w:rPr>
+        <w:t xml:space="preserve"> –</w:t>
+      </w:r>
+    </w:p>
+    <w:p>
+      <w:pPr>
+        <w:rPr>
+          <w:u w:val="single"/>
+        </w:rPr>
+      </w:pPr>
+      <w:r>
+        <w:rPr>
+          <w:u w:val="single"/>
+        </w:rPr>
+        <w:t>Half Adder</w:t>
+      </w:r>
+    </w:p>
+    <w:tbl>
+      <w:tblPr>
+        <w:tblStyle w:val="TableGrid"/>
+        <w:tblW w:w="0" w:type="auto"/>
+        <w:tblLook w:val="04A0" w:firstRow="1" w:lastRow="0" w:firstColumn="1" w:lastColumn="0" w:noHBand="0" w:noVBand="1"/>
+      </w:tblPr>
+      <w:tblGrid>
+        <w:gridCol w:w="2337"/>
+        <w:gridCol w:w="2337"/>
+        <w:gridCol w:w="2338"/>
+        <w:gridCol w:w="2338"/>
+      </w:tblGrid>
+      <w:tr>
+        <w:tc>
+          <w:tcPr>
+            <w:tcW w:w="2337" w:type="dxa"/>
+          </w:tcPr>
+          <w:p>
+            <w:r>
+              <w:lastRenderedPageBreak/>
+              <w:t>x</w:t>
+            </w:r>
+          </w:p>
+        </w:tc>
+        <w:tc>
+          <w:tcPr>
+            <w:tcW w:w="2337" w:type="dxa"/>
+          </w:tcPr>
+          <w:p>
+            <w:r>
+              <w:t>y</w:t>
+            </w:r>
+          </w:p>
+        </w:tc>
+        <w:tc>
+          <w:tcPr>
+            <w:tcW w:w="2338" w:type="dxa"/>
+          </w:tcPr>
+          <w:p>
+            <w:r>
+              <w:t>C</w:t>
+            </w:r>
+          </w:p>
+        </w:tc>
+        <w:tc>
+          <w:tcPr>
+            <w:tcW w:w="2338" w:type="dxa"/>
+          </w:tcPr>
+          <w:p>
+            <w:r>
+              <w:t>S</w:t>
+            </w:r>
+          </w:p>
+        </w:tc>
+      </w:tr>
+      <w:tr>
+        <w:tc>
+          <w:tcPr>
+            <w:tcW w:w="2337" w:type="dxa"/>
+          </w:tcPr>
+          <w:p>
+            <w:r>
+              <w:t>0</w:t>
+            </w:r>
+          </w:p>
+        </w:tc>
+        <w:tc>
+          <w:tcPr>
+            <w:tcW w:w="2337" w:type="dxa"/>
+          </w:tcPr>
+          <w:p>
+            <w:r>
+              <w:t>0</w:t>
+            </w:r>
+          </w:p>
+        </w:tc>
+        <w:tc>
+          <w:tcPr>
+            <w:tcW w:w="2338" w:type="dxa"/>
+          </w:tcPr>
+          <w:p>
+            <w:r>
+              <w:t>0</w:t>
+            </w:r>
+          </w:p>
+        </w:tc>
+        <w:tc>
+          <w:tcPr>
+            <w:tcW w:w="2338" w:type="dxa"/>
+          </w:tcPr>
+          <w:p>
+            <w:r>
+              <w:t>0</w:t>
+            </w:r>
+          </w:p>
+        </w:tc>
+      </w:tr>
+      <w:tr>
+        <w:tc>
+          <w:tcPr>
+            <w:tcW w:w="2337" w:type="dxa"/>
+          </w:tcPr>
+          <w:p>
+            <w:r>
+              <w:t>0</w:t>
+            </w:r>
+          </w:p>
+        </w:tc>
+        <w:tc>
+          <w:tcPr>
+            <w:tcW w:w="2337" w:type="dxa"/>
+          </w:tcPr>
+          <w:p>
+            <w:r>
+              <w:t>1</w:t>
+            </w:r>
+          </w:p>
+        </w:tc>
+        <w:tc>
+          <w:tcPr>
+            <w:tcW w:w="2338" w:type="dxa"/>
+          </w:tcPr>
+          <w:p>
+            <w:r>
+              <w:t>0</w:t>
+            </w:r>
+          </w:p>
+        </w:tc>
+        <w:tc>
+          <w:tcPr>
+            <w:tcW w:w="2338" w:type="dxa"/>
+          </w:tcPr>
+          <w:p>
+            <w:r>
+              <w:t>1</w:t>
+            </w:r>
+          </w:p>
+        </w:tc>
+      </w:tr>
+      <w:tr>
+        <w:tc>
+          <w:tcPr>
+            <w:tcW w:w="2337" w:type="dxa"/>
+          </w:tcPr>
+          <w:p>
+            <w:r>
+              <w:t>1</w:t>
+            </w:r>
+          </w:p>
+        </w:tc>
+        <w:tc>
+          <w:tcPr>
+            <w:tcW w:w="2337" w:type="dxa"/>
+          </w:tcPr>
+          <w:p>
+            <w:r>
+              <w:t>0</w:t>
+            </w:r>
+          </w:p>
+        </w:tc>
+        <w:tc>
+          <w:tcPr>
+            <w:tcW w:w="2338" w:type="dxa"/>
+          </w:tcPr>
+          <w:p>
+            <w:r>
+              <w:t>0</w:t>
+            </w:r>
+          </w:p>
+        </w:tc>
+        <w:tc>
+          <w:tcPr>
+            <w:tcW w:w="2338" w:type="dxa"/>
+          </w:tcPr>
+          <w:p>
+            <w:r>
+              <w:t>1</w:t>
+            </w:r>
+          </w:p>
+        </w:tc>
+      </w:tr>
+      <w:tr>
+        <w:tc>
+          <w:tcPr>
+            <w:tcW w:w="2337" w:type="dxa"/>
+          </w:tcPr>
+          <w:p>
+            <w:r>
+              <w:t>1</w:t>
+            </w:r>
+          </w:p>
+        </w:tc>
+        <w:tc>
+          <w:tcPr>
+            <w:tcW w:w="2337" w:type="dxa"/>
+          </w:tcPr>
+          <w:p>
+            <w:r>
+              <w:t>1</w:t>
+            </w:r>
+          </w:p>
+        </w:tc>
+        <w:tc>
+          <w:tcPr>
+            <w:tcW w:w="2338" w:type="dxa"/>
+          </w:tcPr>
+          <w:p>
+            <w:r>
+              <w:t>1</w:t>
+            </w:r>
+          </w:p>
+        </w:tc>
+        <w:tc>
+          <w:tcPr>
+            <w:tcW w:w="2338" w:type="dxa"/>
+          </w:tcPr>
+          <w:p>
+            <w:r>
+              <w:t>0</w:t>
+            </w:r>
+          </w:p>
+        </w:tc>
+      </w:tr>
+    </w:tbl>
+    <w:p/>
     <w:p>
       <w:pPr>
         <w:pStyle w:val="Heading2"/>
@@ -901,6 +1408,53 @@
           <w:b/>
         </w:rPr>
         <w:t>Diagram –</w:t>
+      </w:r>
+    </w:p>
+    <w:p>
+      <w:pPr>
+        <w:pStyle w:val="Heading2"/>
+      </w:pPr>
+      <w:r>
+        <w:t>Multiplexers</w:t>
+      </w:r>
+    </w:p>
+    <w:p>
+      <w:pPr>
+        <w:rPr>
+          <w:b/>
+        </w:rPr>
+      </w:pPr>
+      <w:r>
+        <w:rPr>
+          <w:b/>
+        </w:rPr>
+        <w:t>Description –</w:t>
+      </w:r>
+    </w:p>
+    <w:p>
+      <w:pPr>
+        <w:rPr>
+          <w:b/>
+        </w:rPr>
+      </w:pPr>
+      <w:r>
+        <w:rPr>
+          <w:b/>
+        </w:rPr>
+        <w:t>Diagram –</w:t>
+      </w:r>
+    </w:p>
+    <w:p>
+      <w:pPr>
+        <w:rPr>
+          <w:b/>
+        </w:rPr>
+      </w:pPr>
+      <w:r>
+        <w:rPr>
+          <w:b/>
+        </w:rPr>
+        <w:t>Truth Table(s) –</w:t>
       </w:r>
     </w:p>
     <w:p>
@@ -3079,7 +3633,7 @@
 </file>
 
 <file path=customXml/itemProps1.xml><?xml version="1.0" encoding="utf-8"?>
-<ds:datastoreItem xmlns:ds="http://schemas.openxmlformats.org/officeDocument/2006/customXml" ds:itemID="{C1115A12-6947-49A7-A2E5-743065C74BA3}">
+<ds:datastoreItem xmlns:ds="http://schemas.openxmlformats.org/officeDocument/2006/customXml" ds:itemID="{6D2F44DC-8B91-4F1C-987D-A20BD6AC7356}">
   <ds:schemaRefs>
     <ds:schemaRef ds:uri="http://schemas.openxmlformats.org/officeDocument/2006/bibliography"/>
   </ds:schemaRefs>

</xml_diff>

<commit_message>
Updated report files and started presentation
</commit_message>
<xml_diff>
--- a/Source Files/Final/Final Report.docx
+++ b/Source Files/Final/Final Report.docx
@@ -53,16 +53,159 @@
       </w:r>
     </w:p>
     <w:p>
-      <w:pPr>
+      <w:r>
         <w:rPr>
           <w:b/>
         </w:rPr>
-      </w:pPr>
+        <w:t>Description –</w:t>
+      </w:r>
       <w:r>
         <w:rPr>
           <w:b/>
         </w:rPr>
-        <w:t>Description –</w:t>
+        <w:t xml:space="preserve"> </w:t>
+      </w:r>
+      <w:r>
+        <w:t xml:space="preserve">The CPU is built using a 16-bit architecture that includes pipelining – meant to improve the cycle efficiency and protect against certain kinds of hazards. It follows the standard single cycle </w:t>
+      </w:r>
+      <w:proofErr w:type="spellStart"/>
+      <w:r>
+        <w:t>datapath</w:t>
+      </w:r>
+      <w:proofErr w:type="spellEnd"/>
+      <w:r>
+        <w:t>. What this means is that areas of the CPU ready to execute run on a single clock cycle. This happens during a negative edge of the clock.</w:t>
+      </w:r>
+    </w:p>
+    <w:p>
+      <w:pPr>
+        <w:jc w:val="center"/>
+        <w:rPr>
+          <w:b/>
+        </w:rPr>
+      </w:pPr>
+      <w:r>
+        <w:rPr>
+          <w:noProof/>
+        </w:rPr>
+        <w:drawing>
+          <wp:inline distT="0" distB="0" distL="0" distR="0" wp14:anchorId="47DE2D8C" wp14:editId="365C0ED8">
+            <wp:extent cx="3573780" cy="1074420"/>
+            <wp:effectExtent l="0" t="0" r="7620" b="0"/>
+            <wp:docPr id="2" name="Picture 2" descr="Neg-Edge"/>
+            <wp:cNvGraphicFramePr>
+              <a:graphicFrameLocks xmlns:a="http://schemas.openxmlformats.org/drawingml/2006/main" noChangeAspect="1"/>
+            </wp:cNvGraphicFramePr>
+            <a:graphic xmlns:a="http://schemas.openxmlformats.org/drawingml/2006/main">
+              <a:graphicData uri="http://schemas.openxmlformats.org/drawingml/2006/picture">
+                <pic:pic xmlns:pic="http://schemas.openxmlformats.org/drawingml/2006/picture">
+                  <pic:nvPicPr>
+                    <pic:cNvPr id="0" name="Picture 3" descr="Neg-Edge"/>
+                    <pic:cNvPicPr>
+                      <a:picLocks noChangeAspect="1" noChangeArrowheads="1"/>
+                    </pic:cNvPicPr>
+                  </pic:nvPicPr>
+                  <pic:blipFill>
+                    <a:blip r:embed="rId6">
+                      <a:extLst>
+                        <a:ext uri="{28A0092B-C50C-407E-A947-70E740481C1C}">
+                          <a14:useLocalDpi xmlns:a14="http://schemas.microsoft.com/office/drawing/2010/main" val="0"/>
+                        </a:ext>
+                      </a:extLst>
+                    </a:blip>
+                    <a:srcRect/>
+                    <a:stretch>
+                      <a:fillRect/>
+                    </a:stretch>
+                  </pic:blipFill>
+                  <pic:spPr bwMode="auto">
+                    <a:xfrm>
+                      <a:off x="0" y="0"/>
+                      <a:ext cx="3573780" cy="1074420"/>
+                    </a:xfrm>
+                    <a:prstGeom prst="rect">
+                      <a:avLst/>
+                    </a:prstGeom>
+                    <a:noFill/>
+                    <a:ln>
+                      <a:noFill/>
+                    </a:ln>
+                  </pic:spPr>
+                </pic:pic>
+              </a:graphicData>
+            </a:graphic>
+          </wp:inline>
+        </w:drawing>
+      </w:r>
+    </w:p>
+    <w:p>
+      <w:r>
+        <w:t>The execution will occur within five distinct areas:</w:t>
+      </w:r>
+    </w:p>
+    <w:p>
+      <w:pPr>
+        <w:pStyle w:val="ListParagraph"/>
+        <w:numPr>
+          <w:ilvl w:val="0"/>
+          <w:numId w:val="11"/>
+        </w:numPr>
+      </w:pPr>
+      <w:r>
+        <w:t>IF – Includes instruction memory and program counter</w:t>
+      </w:r>
+    </w:p>
+    <w:p>
+      <w:pPr>
+        <w:pStyle w:val="ListParagraph"/>
+        <w:numPr>
+          <w:ilvl w:val="0"/>
+          <w:numId w:val="11"/>
+        </w:numPr>
+      </w:pPr>
+      <w:r>
+        <w:t>ID – Includes registers, instruction controllers, and branching logic</w:t>
+      </w:r>
+    </w:p>
+    <w:p>
+      <w:pPr>
+        <w:pStyle w:val="ListParagraph"/>
+        <w:numPr>
+          <w:ilvl w:val="0"/>
+          <w:numId w:val="11"/>
+        </w:numPr>
+      </w:pPr>
+      <w:r>
+        <w:t>EX – Includes the ALU</w:t>
+      </w:r>
+    </w:p>
+    <w:p>
+      <w:pPr>
+        <w:pStyle w:val="ListParagraph"/>
+        <w:numPr>
+          <w:ilvl w:val="0"/>
+          <w:numId w:val="11"/>
+        </w:numPr>
+      </w:pPr>
+      <w:r>
+        <w:t>MEM – Includes the data memory of the program</w:t>
+      </w:r>
+    </w:p>
+    <w:p>
+      <w:pPr>
+        <w:pStyle w:val="ListParagraph"/>
+        <w:numPr>
+          <w:ilvl w:val="0"/>
+          <w:numId w:val="11"/>
+        </w:numPr>
+      </w:pPr>
+      <w:r>
+        <w:t>WB – Includes the write back logic</w:t>
+      </w:r>
+    </w:p>
+    <w:p>
+      <w:r>
+        <w:t>Registers are defined based on a 2-bit number with a max of 4 registers. Only 3 of those registers are available for writing. The last one, the 0 register, is read only for the constant 0.</w:t>
       </w:r>
     </w:p>
     <w:p>
@@ -596,6 +739,7 @@
           <w:p>
             <w:proofErr w:type="spellStart"/>
             <w:r>
+              <w:lastRenderedPageBreak/>
               <w:t>sw</w:t>
             </w:r>
             <w:proofErr w:type="spellEnd"/>
@@ -630,6 +774,7 @@
           <w:p>
             <w:proofErr w:type="spellStart"/>
             <w:r>
+              <w:lastRenderedPageBreak/>
               <w:t>lw</w:t>
             </w:r>
             <w:proofErr w:type="spellEnd"/>
@@ -765,8 +910,6 @@
             <w:r>
               <w:t>1001</w:t>
             </w:r>
-            <w:bookmarkStart w:id="0" w:name="_GoBack"/>
-            <w:bookmarkEnd w:id="0"/>
           </w:p>
         </w:tc>
         <w:tc>
@@ -844,12 +987,12 @@
         <w:rPr>
           <w:b/>
         </w:rPr>
-        <w:lastRenderedPageBreak/>
         <w:t>Diagram –</w:t>
       </w:r>
     </w:p>
     <w:p>
       <w:pPr>
+        <w:jc w:val="center"/>
         <w:rPr>
           <w:b/>
         </w:rPr>
@@ -859,6 +1002,7 @@
           <w:b/>
           <w:noProof/>
         </w:rPr>
+        <w:lastRenderedPageBreak/>
         <w:drawing>
           <wp:inline distT="0" distB="0" distL="0" distR="0" wp14:anchorId="6429801E" wp14:editId="75BD0C2C">
             <wp:extent cx="5539740" cy="7703820"/>
@@ -877,7 +1021,7 @@
                     </pic:cNvPicPr>
                   </pic:nvPicPr>
                   <pic:blipFill>
-                    <a:blip r:embed="rId6">
+                    <a:blip r:embed="rId7">
                       <a:extLst>
                         <a:ext uri="{28A0092B-C50C-407E-A947-70E740481C1C}">
                           <a14:useLocalDpi xmlns:a14="http://schemas.microsoft.com/office/drawing/2010/main" val="0"/>
@@ -911,62 +1055,89 @@
     </w:p>
     <w:p>
       <w:pPr>
+        <w:pStyle w:val="Heading2"/>
+      </w:pPr>
+      <w:r>
+        <w:lastRenderedPageBreak/>
+        <w:t>Instruction / Data Memory</w:t>
+      </w:r>
+    </w:p>
+    <w:p>
+      <w:r>
         <w:rPr>
           <w:b/>
         </w:rPr>
-      </w:pPr>
+        <w:t>Description –</w:t>
+      </w:r>
       <w:r>
         <w:rPr>
           <w:b/>
         </w:rPr>
-        <w:lastRenderedPageBreak/>
-        <w:t>Excitation</w:t>
-      </w:r>
-      <w:r>
+        <w:t xml:space="preserve"> </w:t>
+      </w:r>
+      <w:r>
+        <w:t>Data memory is implemented as an array of 16-bit storage locations for data. The data is stored within these array indexes, referenced, and read or written to in the MEM section of the CPU cycle. Indices are calculated based on the program counter shifted by the size of the program counter increase.</w:t>
+      </w:r>
+    </w:p>
+    <w:p>
+      <w:pPr>
+        <w:jc w:val="center"/>
         <w:rPr>
           <w:b/>
         </w:rPr>
-        <w:t xml:space="preserve"> Table</w:t>
-      </w:r>
-      <w:r>
-        <w:rPr>
-          <w:b/>
-        </w:rPr>
-        <w:t>(s)</w:t>
-      </w:r>
-      <w:r>
-        <w:rPr>
-          <w:b/>
-        </w:rPr>
-        <w:t xml:space="preserve"> –</w:t>
-      </w:r>
-    </w:p>
-    <w:p>
-      <w:pPr>
-        <w:rPr>
-          <w:b/>
-        </w:rPr>
-      </w:pPr>
-    </w:p>
-    <w:p>
-      <w:pPr>
-        <w:pStyle w:val="Heading2"/>
-      </w:pPr>
-      <w:r>
-        <w:t>Instruction / Data Memory</w:t>
-      </w:r>
-    </w:p>
-    <w:p>
-      <w:pPr>
-        <w:rPr>
-          <w:b/>
-        </w:rPr>
-      </w:pPr>
-      <w:r>
-        <w:rPr>
-          <w:b/>
-        </w:rPr>
-        <w:t>Description –</w:t>
+      </w:pPr>
+      <w:r>
+        <w:rPr>
+          <w:noProof/>
+        </w:rPr>
+        <w:drawing>
+          <wp:inline distT="0" distB="0" distL="0" distR="0" wp14:anchorId="54EB1D14" wp14:editId="64D7993D">
+            <wp:extent cx="4975860" cy="3322320"/>
+            <wp:effectExtent l="0" t="0" r="0" b="0"/>
+            <wp:docPr id="3" name="Picture 3" descr="Memory"/>
+            <wp:cNvGraphicFramePr>
+              <a:graphicFrameLocks xmlns:a="http://schemas.openxmlformats.org/drawingml/2006/main" noChangeAspect="1"/>
+            </wp:cNvGraphicFramePr>
+            <a:graphic xmlns:a="http://schemas.openxmlformats.org/drawingml/2006/main">
+              <a:graphicData uri="http://schemas.openxmlformats.org/drawingml/2006/picture">
+                <pic:pic xmlns:pic="http://schemas.openxmlformats.org/drawingml/2006/picture">
+                  <pic:nvPicPr>
+                    <pic:cNvPr id="0" name="Picture 5" descr="Memory"/>
+                    <pic:cNvPicPr>
+                      <a:picLocks noChangeAspect="1" noChangeArrowheads="1"/>
+                    </pic:cNvPicPr>
+                  </pic:nvPicPr>
+                  <pic:blipFill>
+                    <a:blip r:embed="rId8">
+                      <a:extLst>
+                        <a:ext uri="{28A0092B-C50C-407E-A947-70E740481C1C}">
+                          <a14:useLocalDpi xmlns:a14="http://schemas.microsoft.com/office/drawing/2010/main" val="0"/>
+                        </a:ext>
+                      </a:extLst>
+                    </a:blip>
+                    <a:srcRect/>
+                    <a:stretch>
+                      <a:fillRect/>
+                    </a:stretch>
+                  </pic:blipFill>
+                  <pic:spPr bwMode="auto">
+                    <a:xfrm>
+                      <a:off x="0" y="0"/>
+                      <a:ext cx="4975860" cy="3322320"/>
+                    </a:xfrm>
+                    <a:prstGeom prst="rect">
+                      <a:avLst/>
+                    </a:prstGeom>
+                    <a:noFill/>
+                    <a:ln>
+                      <a:noFill/>
+                    </a:ln>
+                  </pic:spPr>
+                </pic:pic>
+              </a:graphicData>
+            </a:graphic>
+          </wp:inline>
+        </w:drawing>
       </w:r>
     </w:p>
     <w:p>
@@ -1050,6 +1221,7 @@
         <w:rPr>
           <w:b/>
         </w:rPr>
+        <w:lastRenderedPageBreak/>
         <w:pict w14:anchorId="293AF647">
           <v:shapetype id="_x0000_t75" coordsize="21600,21600" o:spt="75" o:preferrelative="t" path="m@4@5l@4@11@9@11@9@5xe" filled="f" stroked="f">
             <v:stroke joinstyle="miter"/>
@@ -1071,7 +1243,7 @@
             <o:lock v:ext="edit" aspectratio="t"/>
           </v:shapetype>
           <v:shape id="_x0000_i1025" type="#_x0000_t75" style="width:468pt;height:115.2pt">
-            <v:imagedata r:id="rId7" o:title="FullAdder1"/>
+            <v:imagedata r:id="rId9" o:title="FullAdder1"/>
           </v:shape>
         </w:pict>
       </w:r>
@@ -1108,7 +1280,7 @@
         </w:rPr>
         <w:pict w14:anchorId="215B44AC">
           <v:shape id="_x0000_i1026" type="#_x0000_t75" style="width:225pt;height:142.8pt">
-            <v:imagedata r:id="rId8" o:title="HalfAdder"/>
+            <v:imagedata r:id="rId10" o:title="HalfAdder"/>
           </v:shape>
         </w:pict>
       </w:r>
@@ -1170,7 +1342,6 @@
           </w:tcPr>
           <w:p>
             <w:r>
-              <w:lastRenderedPageBreak/>
               <w:t>x</w:t>
             </w:r>
           </w:p>
@@ -1385,37 +1556,171 @@
       </w:r>
     </w:p>
     <w:p>
-      <w:pPr>
+      <w:r>
         <w:rPr>
           <w:b/>
         </w:rPr>
-      </w:pPr>
+        <w:t>Description –</w:t>
+      </w:r>
       <w:r>
         <w:rPr>
           <w:b/>
         </w:rPr>
+        <w:t xml:space="preserve"> </w:t>
+      </w:r>
+      <w:r>
+        <w:t>The four pipelines of the single cycle data path CPU provide monitoring, hazard protection, and performance improvements to the running of programs:</w:t>
+      </w:r>
+    </w:p>
+    <w:p>
+      <w:pPr>
+        <w:pStyle w:val="ListParagraph"/>
+        <w:numPr>
+          <w:ilvl w:val="0"/>
+          <w:numId w:val="12"/>
+        </w:numPr>
+      </w:pPr>
+      <w:r>
+        <w:t>Monitoring – Storing certain values within the pipeline and transferring it forward to the next level pipelines, the CPU may monitor the instructions as they pass through.</w:t>
+      </w:r>
+    </w:p>
+    <w:p>
+      <w:pPr>
+        <w:pStyle w:val="ListParagraph"/>
+        <w:numPr>
+          <w:ilvl w:val="0"/>
+          <w:numId w:val="12"/>
+        </w:numPr>
+      </w:pPr>
+      <w:r>
+        <w:t>Hazard Protection – By storing certain pieces of information between cycles it can be used in future cycles before it completely makes its way through the CPU. By doing this there is a large decrease in hazards for the program.</w:t>
+      </w:r>
+    </w:p>
+    <w:p>
+      <w:pPr>
+        <w:pStyle w:val="ListParagraph"/>
+        <w:numPr>
+          <w:ilvl w:val="0"/>
+          <w:numId w:val="12"/>
+        </w:numPr>
+      </w:pPr>
+      <w:r>
+        <w:t>Performance Improvements – By utilizing the hazard protection explained above there is less of a need for artificial no operations (dummy instructions) to introduce delays for the CPU to catch up.</w:t>
+      </w:r>
+    </w:p>
+    <w:p>
+      <w:pPr>
+        <w:pStyle w:val="Heading2"/>
+      </w:pPr>
+      <w:r>
+        <w:lastRenderedPageBreak/>
+        <w:t>Multiplexers</w:t>
+      </w:r>
+    </w:p>
+    <w:p>
+      <w:r>
+        <w:rPr>
+          <w:b/>
+        </w:rPr>
         <w:t>Description –</w:t>
       </w:r>
-    </w:p>
-    <w:p>
-      <w:pPr>
+      <w:r>
         <w:rPr>
           <w:b/>
         </w:rPr>
-      </w:pPr>
-      <w:r>
+        <w:t xml:space="preserve"> </w:t>
+      </w:r>
+      <w:r>
+        <w:t xml:space="preserve">Several different kinds of multiplexers are contained within the CPU architecture. They provide support for selecting appropriate values from several potential values based on things like instruction operation codes, write back enabled, etc. </w:t>
+      </w:r>
+    </w:p>
+    <w:p>
+      <w:r>
+        <w:t>A 16-bit 4x1 multiplexer, made from chained 1-bit 4x1 multiplexers, is utilized within the register file to determine register data. Additionally, a 16-bit 2x1 multiplexer is used for data in the WB phase of the CPU.</w:t>
+      </w:r>
+    </w:p>
+    <w:p>
+      <w:pPr>
         <w:rPr>
           <w:b/>
         </w:rPr>
+      </w:pPr>
+      <w:r>
+        <w:rPr>
+          <w:b/>
+        </w:rPr>
         <w:t>Diagram –</w:t>
       </w:r>
     </w:p>
     <w:p>
       <w:pPr>
-        <w:pStyle w:val="Heading2"/>
-      </w:pPr>
-      <w:r>
-        <w:t>Multiplexers</w:t>
+        <w:rPr>
+          <w:u w:val="single"/>
+        </w:rPr>
+      </w:pPr>
+      <w:r>
+        <w:rPr>
+          <w:u w:val="single"/>
+        </w:rPr>
+        <w:t>16 bit 4x1 Mux (Register File)</w:t>
+      </w:r>
+    </w:p>
+    <w:p>
+      <w:pPr>
+        <w:jc w:val="center"/>
+      </w:pPr>
+      <w:r>
+        <w:rPr>
+          <w:noProof/>
+        </w:rPr>
+        <w:drawing>
+          <wp:inline distT="0" distB="0" distL="0" distR="0" wp14:anchorId="2AD2F88D" wp14:editId="0C386536">
+            <wp:extent cx="4411980" cy="5280660"/>
+            <wp:effectExtent l="0" t="0" r="7620" b="0"/>
+            <wp:docPr id="4" name="Picture 4" descr="16bitmux"/>
+            <wp:cNvGraphicFramePr>
+              <a:graphicFrameLocks xmlns:a="http://schemas.openxmlformats.org/drawingml/2006/main" noChangeAspect="1"/>
+            </wp:cNvGraphicFramePr>
+            <a:graphic xmlns:a="http://schemas.openxmlformats.org/drawingml/2006/main">
+              <a:graphicData uri="http://schemas.openxmlformats.org/drawingml/2006/picture">
+                <pic:pic xmlns:pic="http://schemas.openxmlformats.org/drawingml/2006/picture">
+                  <pic:nvPicPr>
+                    <pic:cNvPr id="0" name="Picture 7" descr="16bitmux"/>
+                    <pic:cNvPicPr>
+                      <a:picLocks noChangeAspect="1" noChangeArrowheads="1"/>
+                    </pic:cNvPicPr>
+                  </pic:nvPicPr>
+                  <pic:blipFill>
+                    <a:blip r:embed="rId11">
+                      <a:extLst>
+                        <a:ext uri="{28A0092B-C50C-407E-A947-70E740481C1C}">
+                          <a14:useLocalDpi xmlns:a14="http://schemas.microsoft.com/office/drawing/2010/main" val="0"/>
+                        </a:ext>
+                      </a:extLst>
+                    </a:blip>
+                    <a:srcRect/>
+                    <a:stretch>
+                      <a:fillRect/>
+                    </a:stretch>
+                  </pic:blipFill>
+                  <pic:spPr bwMode="auto">
+                    <a:xfrm>
+                      <a:off x="0" y="0"/>
+                      <a:ext cx="4411980" cy="5280660"/>
+                    </a:xfrm>
+                    <a:prstGeom prst="rect">
+                      <a:avLst/>
+                    </a:prstGeom>
+                    <a:noFill/>
+                    <a:ln>
+                      <a:noFill/>
+                    </a:ln>
+                  </pic:spPr>
+                </pic:pic>
+              </a:graphicData>
+            </a:graphic>
+          </wp:inline>
+        </w:drawing>
       </w:r>
     </w:p>
     <w:p>
@@ -1424,38 +1729,371 @@
           <w:b/>
         </w:rPr>
       </w:pPr>
-      <w:r>
+    </w:p>
+    <w:p>
+      <w:pPr>
         <w:rPr>
           <w:b/>
         </w:rPr>
-        <w:t>Description –</w:t>
-      </w:r>
-    </w:p>
-    <w:p>
-      <w:pPr>
+      </w:pPr>
+      <w:r>
         <w:rPr>
           <w:b/>
         </w:rPr>
-      </w:pPr>
+        <w:t>Truth Table(s) –</w:t>
+      </w:r>
       <w:r>
         <w:rPr>
           <w:b/>
         </w:rPr>
-        <w:t>Diagram –</w:t>
-      </w:r>
-    </w:p>
+        <w:t xml:space="preserve"> </w:t>
+      </w:r>
+    </w:p>
+    <w:p>
+      <w:pPr>
+        <w:rPr>
+          <w:u w:val="single"/>
+        </w:rPr>
+      </w:pPr>
+      <w:r>
+        <w:rPr>
+          <w:u w:val="single"/>
+        </w:rPr>
+        <w:lastRenderedPageBreak/>
+        <w:t>4x1 Multiplexer</w:t>
+      </w:r>
+    </w:p>
+    <w:tbl>
+      <w:tblPr>
+        <w:tblStyle w:val="TableGrid"/>
+        <w:tblW w:w="0" w:type="auto"/>
+        <w:tblLook w:val="04A0" w:firstRow="1" w:lastRow="0" w:firstColumn="1" w:lastColumn="0" w:noHBand="0" w:noVBand="1"/>
+      </w:tblPr>
+      <w:tblGrid>
+        <w:gridCol w:w="1335"/>
+        <w:gridCol w:w="1335"/>
+        <w:gridCol w:w="1336"/>
+        <w:gridCol w:w="1336"/>
+        <w:gridCol w:w="1336"/>
+        <w:gridCol w:w="1336"/>
+      </w:tblGrid>
+      <w:tr>
+        <w:tc>
+          <w:tcPr>
+            <w:tcW w:w="1335" w:type="dxa"/>
+          </w:tcPr>
+          <w:p>
+            <w:r>
+              <w:t>s1</w:t>
+            </w:r>
+          </w:p>
+        </w:tc>
+        <w:tc>
+          <w:tcPr>
+            <w:tcW w:w="1335" w:type="dxa"/>
+          </w:tcPr>
+          <w:p>
+            <w:r>
+              <w:t>s2</w:t>
+            </w:r>
+          </w:p>
+        </w:tc>
+        <w:tc>
+          <w:tcPr>
+            <w:tcW w:w="1336" w:type="dxa"/>
+          </w:tcPr>
+          <w:p>
+            <w:r>
+              <w:t>x0</w:t>
+            </w:r>
+          </w:p>
+        </w:tc>
+        <w:tc>
+          <w:tcPr>
+            <w:tcW w:w="1336" w:type="dxa"/>
+          </w:tcPr>
+          <w:p>
+            <w:r>
+              <w:t>x1</w:t>
+            </w:r>
+          </w:p>
+        </w:tc>
+        <w:tc>
+          <w:tcPr>
+            <w:tcW w:w="1336" w:type="dxa"/>
+          </w:tcPr>
+          <w:p>
+            <w:r>
+              <w:t>x2</w:t>
+            </w:r>
+          </w:p>
+        </w:tc>
+        <w:tc>
+          <w:tcPr>
+            <w:tcW w:w="1336" w:type="dxa"/>
+          </w:tcPr>
+          <w:p>
+            <w:r>
+              <w:t>x3</w:t>
+            </w:r>
+          </w:p>
+        </w:tc>
+      </w:tr>
+      <w:tr>
+        <w:tc>
+          <w:tcPr>
+            <w:tcW w:w="1335" w:type="dxa"/>
+          </w:tcPr>
+          <w:p>
+            <w:r>
+              <w:t>0</w:t>
+            </w:r>
+          </w:p>
+        </w:tc>
+        <w:tc>
+          <w:tcPr>
+            <w:tcW w:w="1335" w:type="dxa"/>
+          </w:tcPr>
+          <w:p>
+            <w:r>
+              <w:t>0</w:t>
+            </w:r>
+          </w:p>
+        </w:tc>
+        <w:tc>
+          <w:tcPr>
+            <w:tcW w:w="1336" w:type="dxa"/>
+          </w:tcPr>
+          <w:p>
+            <w:r>
+              <w:t>1</w:t>
+            </w:r>
+          </w:p>
+        </w:tc>
+        <w:tc>
+          <w:tcPr>
+            <w:tcW w:w="1336" w:type="dxa"/>
+          </w:tcPr>
+          <w:p>
+            <w:r>
+              <w:t>0</w:t>
+            </w:r>
+          </w:p>
+        </w:tc>
+        <w:tc>
+          <w:tcPr>
+            <w:tcW w:w="1336" w:type="dxa"/>
+          </w:tcPr>
+          <w:p>
+            <w:r>
+              <w:t>0</w:t>
+            </w:r>
+          </w:p>
+        </w:tc>
+        <w:tc>
+          <w:tcPr>
+            <w:tcW w:w="1336" w:type="dxa"/>
+          </w:tcPr>
+          <w:p>
+            <w:r>
+              <w:t>0</w:t>
+            </w:r>
+          </w:p>
+        </w:tc>
+      </w:tr>
+      <w:tr>
+        <w:tc>
+          <w:tcPr>
+            <w:tcW w:w="1335" w:type="dxa"/>
+          </w:tcPr>
+          <w:p>
+            <w:r>
+              <w:t>0</w:t>
+            </w:r>
+          </w:p>
+        </w:tc>
+        <w:tc>
+          <w:tcPr>
+            <w:tcW w:w="1335" w:type="dxa"/>
+          </w:tcPr>
+          <w:p>
+            <w:r>
+              <w:t>1</w:t>
+            </w:r>
+          </w:p>
+        </w:tc>
+        <w:tc>
+          <w:tcPr>
+            <w:tcW w:w="1336" w:type="dxa"/>
+          </w:tcPr>
+          <w:p>
+            <w:r>
+              <w:t>0</w:t>
+            </w:r>
+          </w:p>
+        </w:tc>
+        <w:tc>
+          <w:tcPr>
+            <w:tcW w:w="1336" w:type="dxa"/>
+          </w:tcPr>
+          <w:p>
+            <w:r>
+              <w:t>1</w:t>
+            </w:r>
+          </w:p>
+        </w:tc>
+        <w:tc>
+          <w:tcPr>
+            <w:tcW w:w="1336" w:type="dxa"/>
+          </w:tcPr>
+          <w:p>
+            <w:r>
+              <w:t>0</w:t>
+            </w:r>
+          </w:p>
+        </w:tc>
+        <w:tc>
+          <w:tcPr>
+            <w:tcW w:w="1336" w:type="dxa"/>
+          </w:tcPr>
+          <w:p>
+            <w:r>
+              <w:t>0</w:t>
+            </w:r>
+          </w:p>
+        </w:tc>
+      </w:tr>
+      <w:tr>
+        <w:tc>
+          <w:tcPr>
+            <w:tcW w:w="1335" w:type="dxa"/>
+          </w:tcPr>
+          <w:p>
+            <w:r>
+              <w:t>1</w:t>
+            </w:r>
+          </w:p>
+        </w:tc>
+        <w:tc>
+          <w:tcPr>
+            <w:tcW w:w="1335" w:type="dxa"/>
+          </w:tcPr>
+          <w:p>
+            <w:r>
+              <w:t>0</w:t>
+            </w:r>
+          </w:p>
+        </w:tc>
+        <w:tc>
+          <w:tcPr>
+            <w:tcW w:w="1336" w:type="dxa"/>
+          </w:tcPr>
+          <w:p>
+            <w:r>
+              <w:t>0</w:t>
+            </w:r>
+          </w:p>
+        </w:tc>
+        <w:tc>
+          <w:tcPr>
+            <w:tcW w:w="1336" w:type="dxa"/>
+          </w:tcPr>
+          <w:p>
+            <w:r>
+              <w:t>0</w:t>
+            </w:r>
+          </w:p>
+        </w:tc>
+        <w:tc>
+          <w:tcPr>
+            <w:tcW w:w="1336" w:type="dxa"/>
+          </w:tcPr>
+          <w:p>
+            <w:r>
+              <w:t>1</w:t>
+            </w:r>
+          </w:p>
+        </w:tc>
+        <w:tc>
+          <w:tcPr>
+            <w:tcW w:w="1336" w:type="dxa"/>
+          </w:tcPr>
+          <w:p>
+            <w:r>
+              <w:t>0</w:t>
+            </w:r>
+          </w:p>
+        </w:tc>
+      </w:tr>
+      <w:tr>
+        <w:tc>
+          <w:tcPr>
+            <w:tcW w:w="1335" w:type="dxa"/>
+          </w:tcPr>
+          <w:p>
+            <w:r>
+              <w:t>1</w:t>
+            </w:r>
+          </w:p>
+        </w:tc>
+        <w:tc>
+          <w:tcPr>
+            <w:tcW w:w="1335" w:type="dxa"/>
+          </w:tcPr>
+          <w:p>
+            <w:r>
+              <w:t>1</w:t>
+            </w:r>
+          </w:p>
+        </w:tc>
+        <w:tc>
+          <w:tcPr>
+            <w:tcW w:w="1336" w:type="dxa"/>
+          </w:tcPr>
+          <w:p>
+            <w:r>
+              <w:t>0</w:t>
+            </w:r>
+          </w:p>
+        </w:tc>
+        <w:tc>
+          <w:tcPr>
+            <w:tcW w:w="1336" w:type="dxa"/>
+          </w:tcPr>
+          <w:p>
+            <w:r>
+              <w:t>0</w:t>
+            </w:r>
+          </w:p>
+        </w:tc>
+        <w:tc>
+          <w:tcPr>
+            <w:tcW w:w="1336" w:type="dxa"/>
+          </w:tcPr>
+          <w:p>
+            <w:r>
+              <w:t>0</w:t>
+            </w:r>
+          </w:p>
+        </w:tc>
+        <w:tc>
+          <w:tcPr>
+            <w:tcW w:w="1336" w:type="dxa"/>
+          </w:tcPr>
+          <w:p>
+            <w:r>
+              <w:t>1</w:t>
+            </w:r>
+          </w:p>
+        </w:tc>
+      </w:tr>
+    </w:tbl>
     <w:p>
       <w:pPr>
         <w:rPr>
           <w:b/>
         </w:rPr>
       </w:pPr>
-      <w:r>
-        <w:rPr>
-          <w:b/>
-        </w:rPr>
-        <w:t>Truth Table(s) –</w:t>
-      </w:r>
     </w:p>
     <w:p>
       <w:pPr>
@@ -1465,6 +2103,7 @@
         <w:t>Program</w:t>
       </w:r>
     </w:p>
+    <w:p/>
     <w:p>
       <w:pPr>
         <w:pStyle w:val="Heading1"/>
@@ -1473,7 +2112,10 @@
         <w:t>Simulation Results</w:t>
       </w:r>
     </w:p>
-    <w:p/>
+    <w:p>
+      <w:bookmarkStart w:id="0" w:name="_GoBack"/>
+      <w:bookmarkEnd w:id="0"/>
+    </w:p>
     <w:p/>
     <w:sectPr>
       <w:pgSz w:w="12240" w:h="15840"/>
@@ -1637,6 +2279,119 @@
     </w:lvl>
   </w:abstractNum>
   <w:abstractNum w:abstractNumId="1">
+    <w:nsid w:val="33673047"/>
+    <w:multiLevelType w:val="hybridMultilevel"/>
+    <w:tmpl w:val="8086367E"/>
+    <w:lvl w:ilvl="0" w:tplc="04090001">
+      <w:start w:val="1"/>
+      <w:numFmt w:val="bullet"/>
+      <w:lvlText w:val=""/>
+      <w:lvlJc w:val="left"/>
+      <w:pPr>
+        <w:ind w:left="720" w:hanging="360"/>
+      </w:pPr>
+      <w:rPr>
+        <w:rFonts w:ascii="Symbol" w:hAnsi="Symbol" w:hint="default"/>
+      </w:rPr>
+    </w:lvl>
+    <w:lvl w:ilvl="1" w:tplc="04090003" w:tentative="1">
+      <w:start w:val="1"/>
+      <w:numFmt w:val="bullet"/>
+      <w:lvlText w:val="o"/>
+      <w:lvlJc w:val="left"/>
+      <w:pPr>
+        <w:ind w:left="1440" w:hanging="360"/>
+      </w:pPr>
+      <w:rPr>
+        <w:rFonts w:ascii="Courier New" w:hAnsi="Courier New" w:cs="Courier New" w:hint="default"/>
+      </w:rPr>
+    </w:lvl>
+    <w:lvl w:ilvl="2" w:tplc="04090005" w:tentative="1">
+      <w:start w:val="1"/>
+      <w:numFmt w:val="bullet"/>
+      <w:lvlText w:val=""/>
+      <w:lvlJc w:val="left"/>
+      <w:pPr>
+        <w:ind w:left="2160" w:hanging="360"/>
+      </w:pPr>
+      <w:rPr>
+        <w:rFonts w:ascii="Wingdings" w:hAnsi="Wingdings" w:hint="default"/>
+      </w:rPr>
+    </w:lvl>
+    <w:lvl w:ilvl="3" w:tplc="04090001" w:tentative="1">
+      <w:start w:val="1"/>
+      <w:numFmt w:val="bullet"/>
+      <w:lvlText w:val=""/>
+      <w:lvlJc w:val="left"/>
+      <w:pPr>
+        <w:ind w:left="2880" w:hanging="360"/>
+      </w:pPr>
+      <w:rPr>
+        <w:rFonts w:ascii="Symbol" w:hAnsi="Symbol" w:hint="default"/>
+      </w:rPr>
+    </w:lvl>
+    <w:lvl w:ilvl="4" w:tplc="04090003" w:tentative="1">
+      <w:start w:val="1"/>
+      <w:numFmt w:val="bullet"/>
+      <w:lvlText w:val="o"/>
+      <w:lvlJc w:val="left"/>
+      <w:pPr>
+        <w:ind w:left="3600" w:hanging="360"/>
+      </w:pPr>
+      <w:rPr>
+        <w:rFonts w:ascii="Courier New" w:hAnsi="Courier New" w:cs="Courier New" w:hint="default"/>
+      </w:rPr>
+    </w:lvl>
+    <w:lvl w:ilvl="5" w:tplc="04090005" w:tentative="1">
+      <w:start w:val="1"/>
+      <w:numFmt w:val="bullet"/>
+      <w:lvlText w:val=""/>
+      <w:lvlJc w:val="left"/>
+      <w:pPr>
+        <w:ind w:left="4320" w:hanging="360"/>
+      </w:pPr>
+      <w:rPr>
+        <w:rFonts w:ascii="Wingdings" w:hAnsi="Wingdings" w:hint="default"/>
+      </w:rPr>
+    </w:lvl>
+    <w:lvl w:ilvl="6" w:tplc="04090001" w:tentative="1">
+      <w:start w:val="1"/>
+      <w:numFmt w:val="bullet"/>
+      <w:lvlText w:val=""/>
+      <w:lvlJc w:val="left"/>
+      <w:pPr>
+        <w:ind w:left="5040" w:hanging="360"/>
+      </w:pPr>
+      <w:rPr>
+        <w:rFonts w:ascii="Symbol" w:hAnsi="Symbol" w:hint="default"/>
+      </w:rPr>
+    </w:lvl>
+    <w:lvl w:ilvl="7" w:tplc="04090003" w:tentative="1">
+      <w:start w:val="1"/>
+      <w:numFmt w:val="bullet"/>
+      <w:lvlText w:val="o"/>
+      <w:lvlJc w:val="left"/>
+      <w:pPr>
+        <w:ind w:left="5760" w:hanging="360"/>
+      </w:pPr>
+      <w:rPr>
+        <w:rFonts w:ascii="Courier New" w:hAnsi="Courier New" w:cs="Courier New" w:hint="default"/>
+      </w:rPr>
+    </w:lvl>
+    <w:lvl w:ilvl="8" w:tplc="04090005" w:tentative="1">
+      <w:start w:val="1"/>
+      <w:numFmt w:val="bullet"/>
+      <w:lvlText w:val=""/>
+      <w:lvlJc w:val="left"/>
+      <w:pPr>
+        <w:ind w:left="6480" w:hanging="360"/>
+      </w:pPr>
+      <w:rPr>
+        <w:rFonts w:ascii="Wingdings" w:hAnsi="Wingdings" w:hint="default"/>
+      </w:rPr>
+    </w:lvl>
+  </w:abstractNum>
+  <w:abstractNum w:abstractNumId="2">
     <w:nsid w:val="36D255FA"/>
     <w:multiLevelType w:val="hybridMultilevel"/>
     <w:tmpl w:val="A722367A"/>
@@ -1749,7 +2504,7 @@
       </w:rPr>
     </w:lvl>
   </w:abstractNum>
-  <w:abstractNum w:abstractNumId="2">
+  <w:abstractNum w:abstractNumId="3">
     <w:nsid w:val="37DF19B4"/>
     <w:multiLevelType w:val="hybridMultilevel"/>
     <w:tmpl w:val="9556B070"/>
@@ -1862,7 +2617,7 @@
       </w:rPr>
     </w:lvl>
   </w:abstractNum>
-  <w:abstractNum w:abstractNumId="3">
+  <w:abstractNum w:abstractNumId="4">
     <w:nsid w:val="3CA3706D"/>
     <w:multiLevelType w:val="multilevel"/>
     <w:tmpl w:val="8A0C5668"/>
@@ -2011,7 +2766,7 @@
       </w:rPr>
     </w:lvl>
   </w:abstractNum>
-  <w:abstractNum w:abstractNumId="4">
+  <w:abstractNum w:abstractNumId="5">
     <w:nsid w:val="46112B37"/>
     <w:multiLevelType w:val="hybridMultilevel"/>
     <w:tmpl w:val="2304DA16"/>
@@ -2124,7 +2879,7 @@
       </w:rPr>
     </w:lvl>
   </w:abstractNum>
-  <w:abstractNum w:abstractNumId="5">
+  <w:abstractNum w:abstractNumId="6">
     <w:nsid w:val="4B46013B"/>
     <w:multiLevelType w:val="hybridMultilevel"/>
     <w:tmpl w:val="B0C03A7A"/>
@@ -2237,7 +2992,120 @@
       </w:rPr>
     </w:lvl>
   </w:abstractNum>
-  <w:abstractNum w:abstractNumId="6">
+  <w:abstractNum w:abstractNumId="7">
+    <w:nsid w:val="57564645"/>
+    <w:multiLevelType w:val="hybridMultilevel"/>
+    <w:tmpl w:val="0664942C"/>
+    <w:lvl w:ilvl="0" w:tplc="04090001">
+      <w:start w:val="1"/>
+      <w:numFmt w:val="bullet"/>
+      <w:lvlText w:val=""/>
+      <w:lvlJc w:val="left"/>
+      <w:pPr>
+        <w:ind w:left="720" w:hanging="360"/>
+      </w:pPr>
+      <w:rPr>
+        <w:rFonts w:ascii="Symbol" w:hAnsi="Symbol" w:hint="default"/>
+      </w:rPr>
+    </w:lvl>
+    <w:lvl w:ilvl="1" w:tplc="04090003" w:tentative="1">
+      <w:start w:val="1"/>
+      <w:numFmt w:val="bullet"/>
+      <w:lvlText w:val="o"/>
+      <w:lvlJc w:val="left"/>
+      <w:pPr>
+        <w:ind w:left="1440" w:hanging="360"/>
+      </w:pPr>
+      <w:rPr>
+        <w:rFonts w:ascii="Courier New" w:hAnsi="Courier New" w:cs="Courier New" w:hint="default"/>
+      </w:rPr>
+    </w:lvl>
+    <w:lvl w:ilvl="2" w:tplc="04090005" w:tentative="1">
+      <w:start w:val="1"/>
+      <w:numFmt w:val="bullet"/>
+      <w:lvlText w:val=""/>
+      <w:lvlJc w:val="left"/>
+      <w:pPr>
+        <w:ind w:left="2160" w:hanging="360"/>
+      </w:pPr>
+      <w:rPr>
+        <w:rFonts w:ascii="Wingdings" w:hAnsi="Wingdings" w:hint="default"/>
+      </w:rPr>
+    </w:lvl>
+    <w:lvl w:ilvl="3" w:tplc="04090001" w:tentative="1">
+      <w:start w:val="1"/>
+      <w:numFmt w:val="bullet"/>
+      <w:lvlText w:val=""/>
+      <w:lvlJc w:val="left"/>
+      <w:pPr>
+        <w:ind w:left="2880" w:hanging="360"/>
+      </w:pPr>
+      <w:rPr>
+        <w:rFonts w:ascii="Symbol" w:hAnsi="Symbol" w:hint="default"/>
+      </w:rPr>
+    </w:lvl>
+    <w:lvl w:ilvl="4" w:tplc="04090003" w:tentative="1">
+      <w:start w:val="1"/>
+      <w:numFmt w:val="bullet"/>
+      <w:lvlText w:val="o"/>
+      <w:lvlJc w:val="left"/>
+      <w:pPr>
+        <w:ind w:left="3600" w:hanging="360"/>
+      </w:pPr>
+      <w:rPr>
+        <w:rFonts w:ascii="Courier New" w:hAnsi="Courier New" w:cs="Courier New" w:hint="default"/>
+      </w:rPr>
+    </w:lvl>
+    <w:lvl w:ilvl="5" w:tplc="04090005" w:tentative="1">
+      <w:start w:val="1"/>
+      <w:numFmt w:val="bullet"/>
+      <w:lvlText w:val=""/>
+      <w:lvlJc w:val="left"/>
+      <w:pPr>
+        <w:ind w:left="4320" w:hanging="360"/>
+      </w:pPr>
+      <w:rPr>
+        <w:rFonts w:ascii="Wingdings" w:hAnsi="Wingdings" w:hint="default"/>
+      </w:rPr>
+    </w:lvl>
+    <w:lvl w:ilvl="6" w:tplc="04090001" w:tentative="1">
+      <w:start w:val="1"/>
+      <w:numFmt w:val="bullet"/>
+      <w:lvlText w:val=""/>
+      <w:lvlJc w:val="left"/>
+      <w:pPr>
+        <w:ind w:left="5040" w:hanging="360"/>
+      </w:pPr>
+      <w:rPr>
+        <w:rFonts w:ascii="Symbol" w:hAnsi="Symbol" w:hint="default"/>
+      </w:rPr>
+    </w:lvl>
+    <w:lvl w:ilvl="7" w:tplc="04090003" w:tentative="1">
+      <w:start w:val="1"/>
+      <w:numFmt w:val="bullet"/>
+      <w:lvlText w:val="o"/>
+      <w:lvlJc w:val="left"/>
+      <w:pPr>
+        <w:ind w:left="5760" w:hanging="360"/>
+      </w:pPr>
+      <w:rPr>
+        <w:rFonts w:ascii="Courier New" w:hAnsi="Courier New" w:cs="Courier New" w:hint="default"/>
+      </w:rPr>
+    </w:lvl>
+    <w:lvl w:ilvl="8" w:tplc="04090005" w:tentative="1">
+      <w:start w:val="1"/>
+      <w:numFmt w:val="bullet"/>
+      <w:lvlText w:val=""/>
+      <w:lvlJc w:val="left"/>
+      <w:pPr>
+        <w:ind w:left="6480" w:hanging="360"/>
+      </w:pPr>
+      <w:rPr>
+        <w:rFonts w:ascii="Wingdings" w:hAnsi="Wingdings" w:hint="default"/>
+      </w:rPr>
+    </w:lvl>
+  </w:abstractNum>
+  <w:abstractNum w:abstractNumId="8">
     <w:nsid w:val="5A3329C4"/>
     <w:multiLevelType w:val="hybridMultilevel"/>
     <w:tmpl w:val="F3245BF0"/>
@@ -2350,7 +3218,7 @@
       </w:rPr>
     </w:lvl>
   </w:abstractNum>
-  <w:abstractNum w:abstractNumId="7">
+  <w:abstractNum w:abstractNumId="9">
     <w:nsid w:val="5B981781"/>
     <w:multiLevelType w:val="hybridMultilevel"/>
     <w:tmpl w:val="CF1287A6"/>
@@ -2463,7 +3331,7 @@
       </w:rPr>
     </w:lvl>
   </w:abstractNum>
-  <w:abstractNum w:abstractNumId="8">
+  <w:abstractNum w:abstractNumId="10">
     <w:nsid w:val="5C8C4145"/>
     <w:multiLevelType w:val="multilevel"/>
     <w:tmpl w:val="6332DE78"/>
@@ -2612,7 +3480,7 @@
       </w:rPr>
     </w:lvl>
   </w:abstractNum>
-  <w:abstractNum w:abstractNumId="9">
+  <w:abstractNum w:abstractNumId="11">
     <w:nsid w:val="7A2B1D3B"/>
     <w:multiLevelType w:val="hybridMultilevel"/>
     <w:tmpl w:val="408452B0"/>
@@ -2726,34 +3594,40 @@
     </w:lvl>
   </w:abstractNum>
   <w:num w:numId="1">
-    <w:abstractNumId w:val="7"/>
+    <w:abstractNumId w:val="9"/>
   </w:num>
   <w:num w:numId="2">
+    <w:abstractNumId w:val="6"/>
+  </w:num>
+  <w:num w:numId="3">
     <w:abstractNumId w:val="5"/>
   </w:num>
-  <w:num w:numId="3">
-    <w:abstractNumId w:val="4"/>
-  </w:num>
   <w:num w:numId="4">
-    <w:abstractNumId w:val="6"/>
+    <w:abstractNumId w:val="8"/>
   </w:num>
   <w:num w:numId="5">
-    <w:abstractNumId w:val="3"/>
+    <w:abstractNumId w:val="4"/>
   </w:num>
   <w:num w:numId="6">
     <w:abstractNumId w:val="0"/>
   </w:num>
   <w:num w:numId="7">
-    <w:abstractNumId w:val="8"/>
+    <w:abstractNumId w:val="10"/>
   </w:num>
   <w:num w:numId="8">
-    <w:abstractNumId w:val="1"/>
+    <w:abstractNumId w:val="2"/>
   </w:num>
   <w:num w:numId="9">
-    <w:abstractNumId w:val="2"/>
+    <w:abstractNumId w:val="3"/>
   </w:num>
   <w:num w:numId="10">
-    <w:abstractNumId w:val="9"/>
+    <w:abstractNumId w:val="11"/>
+  </w:num>
+  <w:num w:numId="11">
+    <w:abstractNumId w:val="7"/>
+  </w:num>
+  <w:num w:numId="12">
+    <w:abstractNumId w:val="1"/>
   </w:num>
 </w:numbering>
 </file>
@@ -3633,7 +4507,7 @@
 </file>
 
 <file path=customXml/itemProps1.xml><?xml version="1.0" encoding="utf-8"?>
-<ds:datastoreItem xmlns:ds="http://schemas.openxmlformats.org/officeDocument/2006/customXml" ds:itemID="{6D2F44DC-8B91-4F1C-987D-A20BD6AC7356}">
+<ds:datastoreItem xmlns:ds="http://schemas.openxmlformats.org/officeDocument/2006/customXml" ds:itemID="{FF9C0FEE-86F5-4A06-B4A5-88D8633B274F}">
   <ds:schemaRefs>
     <ds:schemaRef ds:uri="http://schemas.openxmlformats.org/officeDocument/2006/bibliography"/>
   </ds:schemaRefs>

</xml_diff>

<commit_message>
Added jump logic to table of instructions and datapath diagram
</commit_message>
<xml_diff>
--- a/Source Files/Final/Final Report.docx
+++ b/Source Files/Final/Final Report.docx
@@ -28,65 +28,61 @@
       </w:r>
       <w:proofErr w:type="spellEnd"/>
       <w:r>
-        <w:t xml:space="preserve">, Bryan Bigelow, Anthony </w:t>
+        <w:t>, Bryan Bigelow, Anthony Cerritelli</w:t>
+      </w:r>
+    </w:p>
+    <w:p>
+      <w:pPr>
+        <w:pStyle w:val="Heading1"/>
+      </w:pPr>
+      <w:r>
+        <w:t>Introduction</w:t>
+      </w:r>
+    </w:p>
+    <w:p>
+      <w:pPr>
+        <w:pStyle w:val="Heading1"/>
+      </w:pPr>
+      <w:r>
+        <w:t>Architecture</w:t>
+      </w:r>
+    </w:p>
+    <w:p>
+      <w:r>
+        <w:rPr>
+          <w:b/>
+        </w:rPr>
+        <w:t>Description –</w:t>
+      </w:r>
+      <w:r>
+        <w:rPr>
+          <w:b/>
+        </w:rPr>
+        <w:t xml:space="preserve"> </w:t>
+      </w:r>
+      <w:r>
+        <w:t xml:space="preserve">The CPU is built using a 16-bit architecture that includes pipelining – meant to improve the cycle efficiency and protect against certain kinds of hazards. It follows the standard single cycle </w:t>
       </w:r>
       <w:proofErr w:type="spellStart"/>
       <w:r>
-        <w:t>Cerritelli</w:t>
+        <w:t>datapath</w:t>
       </w:r>
       <w:proofErr w:type="spellEnd"/>
-    </w:p>
-    <w:p>
-      <w:pPr>
-        <w:pStyle w:val="Heading1"/>
-      </w:pPr>
-      <w:r>
-        <w:t>Introduction</w:t>
-      </w:r>
-    </w:p>
-    <w:p>
-      <w:pPr>
-        <w:pStyle w:val="Heading1"/>
-      </w:pPr>
-      <w:r>
-        <w:t>Architecture</w:t>
-      </w:r>
-    </w:p>
-    <w:p>
-      <w:r>
+      <w:r>
+        <w:t>. What this means is that areas of the CPU ready to execute run on a single clock cycle. This happens during a negative edge of the clock.</w:t>
+      </w:r>
+    </w:p>
+    <w:p>
+      <w:pPr>
+        <w:jc w:val="center"/>
         <w:rPr>
           <w:b/>
         </w:rPr>
-        <w:t>Description –</w:t>
-      </w:r>
-      <w:r>
-        <w:rPr>
-          <w:b/>
-        </w:rPr>
-        <w:t xml:space="preserve"> </w:t>
-      </w:r>
-      <w:r>
-        <w:t xml:space="preserve">The CPU is built using a 16-bit architecture that includes pipelining – meant to improve the cycle efficiency and protect against certain kinds of hazards. It follows the standard single cycle </w:t>
-      </w:r>
-      <w:proofErr w:type="spellStart"/>
-      <w:r>
-        <w:t>datapath</w:t>
-      </w:r>
-      <w:proofErr w:type="spellEnd"/>
-      <w:r>
-        <w:t>. What this means is that areas of the CPU ready to execute run on a single clock cycle. This happens during a negative edge of the clock.</w:t>
-      </w:r>
-    </w:p>
-    <w:p>
-      <w:pPr>
-        <w:jc w:val="center"/>
-        <w:rPr>
-          <w:b/>
-        </w:rPr>
       </w:pPr>
       <w:r>
         <w:rPr>
           <w:noProof/>
+          <w:lang w:bidi="he-IL"/>
         </w:rPr>
         <w:drawing>
           <wp:inline distT="0" distB="0" distL="0" distR="0" wp14:anchorId="47DE2D8C" wp14:editId="365C0ED8">
@@ -766,6 +762,9 @@
         </w:tc>
       </w:tr>
       <w:tr>
+        <w:trPr>
+          <w:trHeight w:val="532"/>
+        </w:trPr>
         <w:tc>
           <w:tcPr>
             <w:tcW w:w="3116" w:type="dxa"/>
@@ -789,6 +788,8 @@
             <w:r>
               <w:t>0101</w:t>
             </w:r>
+            <w:bookmarkStart w:id="0" w:name="_GoBack"/>
+            <w:bookmarkEnd w:id="0"/>
           </w:p>
         </w:tc>
         <w:tc>
@@ -920,6 +921,35 @@
           <w:p/>
         </w:tc>
       </w:tr>
+      <w:tr>
+        <w:tc>
+          <w:tcPr>
+            <w:tcW w:w="3116" w:type="dxa"/>
+          </w:tcPr>
+          <w:p>
+            <w:r>
+              <w:t>j</w:t>
+            </w:r>
+          </w:p>
+        </w:tc>
+        <w:tc>
+          <w:tcPr>
+            <w:tcW w:w="3117" w:type="dxa"/>
+          </w:tcPr>
+          <w:p>
+            <w:r>
+              <w:t>1010</w:t>
+            </w:r>
+          </w:p>
+        </w:tc>
+        <w:tc>
+          <w:tcPr>
+            <w:tcW w:w="3117" w:type="dxa"/>
+            <w:vMerge/>
+          </w:tcPr>
+          <w:p/>
+        </w:tc>
+      </w:tr>
     </w:tbl>
     <w:p/>
     <w:p>
@@ -1001,6 +1031,7 @@
         <w:rPr>
           <w:b/>
           <w:noProof/>
+          <w:lang w:bidi="he-IL"/>
         </w:rPr>
         <w:lastRenderedPageBreak/>
         <w:drawing>
@@ -1089,6 +1120,7 @@
       <w:r>
         <w:rPr>
           <w:noProof/>
+          <w:lang w:bidi="he-IL"/>
         </w:rPr>
         <w:drawing>
           <wp:inline distT="0" distB="0" distL="0" distR="0" wp14:anchorId="54EB1D14" wp14:editId="64D7993D">
@@ -1242,7 +1274,7 @@
             <v:path o:extrusionok="f" gradientshapeok="t" o:connecttype="rect"/>
             <o:lock v:ext="edit" aspectratio="t"/>
           </v:shapetype>
-          <v:shape id="_x0000_i1025" type="#_x0000_t75" style="width:468pt;height:115.2pt">
+          <v:shape id="_x0000_i1025" type="#_x0000_t75" style="width:468pt;height:115.5pt">
             <v:imagedata r:id="rId9" o:title="FullAdder1"/>
           </v:shape>
         </w:pict>
@@ -1279,7 +1311,7 @@
           <w:b/>
         </w:rPr>
         <w:pict w14:anchorId="215B44AC">
-          <v:shape id="_x0000_i1026" type="#_x0000_t75" style="width:225pt;height:142.8pt">
+          <v:shape id="_x0000_i1026" type="#_x0000_t75" style="width:225pt;height:142.5pt">
             <v:imagedata r:id="rId10" o:title="HalfAdder"/>
           </v:shape>
         </w:pict>
@@ -1672,6 +1704,7 @@
       <w:r>
         <w:rPr>
           <w:noProof/>
+          <w:lang w:bidi="he-IL"/>
         </w:rPr>
         <w:drawing>
           <wp:inline distT="0" distB="0" distL="0" distR="0" wp14:anchorId="2AD2F88D" wp14:editId="0C386536">
@@ -2112,10 +2145,7 @@
         <w:t>Simulation Results</w:t>
       </w:r>
     </w:p>
-    <w:p>
-      <w:bookmarkStart w:id="0" w:name="_GoBack"/>
-      <w:bookmarkEnd w:id="0"/>
-    </w:p>
+    <w:p/>
     <w:p/>
     <w:sectPr>
       <w:pgSz w:w="12240" w:h="15840"/>
@@ -4507,7 +4537,7 @@
 </file>
 
 <file path=customXml/itemProps1.xml><?xml version="1.0" encoding="utf-8"?>
-<ds:datastoreItem xmlns:ds="http://schemas.openxmlformats.org/officeDocument/2006/customXml" ds:itemID="{FF9C0FEE-86F5-4A06-B4A5-88D8633B274F}">
+<ds:datastoreItem xmlns:ds="http://schemas.openxmlformats.org/officeDocument/2006/customXml" ds:itemID="{FD91EC46-1C74-4B91-A0D2-6269FA3BB916}">
   <ds:schemaRefs>
     <ds:schemaRef ds:uri="http://schemas.openxmlformats.org/officeDocument/2006/bibliography"/>
   </ds:schemaRefs>

</xml_diff>

<commit_message>
Program counter to report
</commit_message>
<xml_diff>
--- a/Source Files/Final/Final Report.docx
+++ b/Source Files/Final/Final Report.docx
@@ -82,7 +82,6 @@
       <w:r>
         <w:rPr>
           <w:noProof/>
-          <w:lang w:bidi="he-IL"/>
         </w:rPr>
         <w:drawing>
           <wp:inline distT="0" distB="0" distL="0" distR="0" wp14:anchorId="47DE2D8C" wp14:editId="365C0ED8">
@@ -788,8 +787,6 @@
             <w:r>
               <w:t>0101</w:t>
             </w:r>
-            <w:bookmarkStart w:id="0" w:name="_GoBack"/>
-            <w:bookmarkEnd w:id="0"/>
           </w:p>
         </w:tc>
         <w:tc>
@@ -965,6 +962,27 @@
         <w:pStyle w:val="Heading2"/>
       </w:pPr>
       <w:r>
+        <w:t>Program Counter</w:t>
+      </w:r>
+    </w:p>
+    <w:p>
+      <w:r>
+        <w:rPr>
+          <w:b/>
+        </w:rPr>
+        <w:t>Description</w:t>
+      </w:r>
+      <w:r>
+        <w:t xml:space="preserve"> – The program counter is a requirement for running programs greater than a single instruction. It determines the current location of the program by adding the current size of an instruction to the current value of the program counter. Additionally, to support breaks in the cycle using loops or logic statements it must be capable of being set.</w:t>
+      </w:r>
+      <w:bookmarkStart w:id="0" w:name="_GoBack"/>
+      <w:bookmarkEnd w:id="0"/>
+    </w:p>
+    <w:p>
+      <w:pPr>
+        <w:pStyle w:val="Heading2"/>
+      </w:pPr>
+      <w:r>
         <w:t>Registers</w:t>
       </w:r>
     </w:p>
@@ -1031,7 +1049,6 @@
         <w:rPr>
           <w:b/>
           <w:noProof/>
-          <w:lang w:bidi="he-IL"/>
         </w:rPr>
         <w:lastRenderedPageBreak/>
         <w:drawing>
@@ -1120,7 +1137,6 @@
       <w:r>
         <w:rPr>
           <w:noProof/>
-          <w:lang w:bidi="he-IL"/>
         </w:rPr>
         <w:drawing>
           <wp:inline distT="0" distB="0" distL="0" distR="0" wp14:anchorId="54EB1D14" wp14:editId="64D7993D">
@@ -1173,6 +1189,11 @@
       </w:r>
     </w:p>
     <w:p>
+      <w:r>
+        <w:t>Instruction memory is handled similarly – though it requires less functionality as it is meant only to be retrieved and not written to.</w:t>
+      </w:r>
+    </w:p>
+    <w:p>
       <w:pPr>
         <w:pStyle w:val="Heading2"/>
       </w:pPr>
@@ -1274,7 +1295,7 @@
             <v:path o:extrusionok="f" gradientshapeok="t" o:connecttype="rect"/>
             <o:lock v:ext="edit" aspectratio="t"/>
           </v:shapetype>
-          <v:shape id="_x0000_i1025" type="#_x0000_t75" style="width:468pt;height:115.5pt">
+          <v:shape id="_x0000_i1025" type="#_x0000_t75" style="width:468pt;height:115.8pt">
             <v:imagedata r:id="rId9" o:title="FullAdder1"/>
           </v:shape>
         </w:pict>
@@ -1311,7 +1332,7 @@
           <w:b/>
         </w:rPr>
         <w:pict w14:anchorId="215B44AC">
-          <v:shape id="_x0000_i1026" type="#_x0000_t75" style="width:225pt;height:142.5pt">
+          <v:shape id="_x0000_i1026" type="#_x0000_t75" style="width:225pt;height:142.8pt">
             <v:imagedata r:id="rId10" o:title="HalfAdder"/>
           </v:shape>
         </w:pict>
@@ -1704,7 +1725,6 @@
       <w:r>
         <w:rPr>
           <w:noProof/>
-          <w:lang w:bidi="he-IL"/>
         </w:rPr>
         <w:drawing>
           <wp:inline distT="0" distB="0" distL="0" distR="0" wp14:anchorId="2AD2F88D" wp14:editId="0C386536">
@@ -4537,7 +4557,7 @@
 </file>
 
 <file path=customXml/itemProps1.xml><?xml version="1.0" encoding="utf-8"?>
-<ds:datastoreItem xmlns:ds="http://schemas.openxmlformats.org/officeDocument/2006/customXml" ds:itemID="{FD91EC46-1C74-4B91-A0D2-6269FA3BB916}">
+<ds:datastoreItem xmlns:ds="http://schemas.openxmlformats.org/officeDocument/2006/customXml" ds:itemID="{74967A4B-DA4B-453C-A2EA-C1C485E8ED33}">
   <ds:schemaRefs>
     <ds:schemaRef ds:uri="http://schemas.openxmlformats.org/officeDocument/2006/bibliography"/>
   </ds:schemaRefs>

</xml_diff>

<commit_message>
Added single cycle datapath to report
</commit_message>
<xml_diff>
--- a/Source Files/Final/Final Report.docx
+++ b/Source Files/Final/Final Report.docx
@@ -228,6 +228,45 @@
           <w:b/>
         </w:rPr>
         <w:t>–</w:t>
+      </w:r>
+    </w:p>
+    <w:p>
+      <w:pPr>
+        <w:rPr>
+          <w:b/>
+        </w:rPr>
+      </w:pPr>
+      <w:bookmarkStart w:id="0" w:name="_GoBack"/>
+      <w:bookmarkEnd w:id="0"/>
+      <w:r>
+        <w:rPr>
+          <w:b/>
+        </w:rPr>
+        <w:lastRenderedPageBreak/>
+        <w:pict w14:anchorId="299253E2">
+          <v:shapetype id="_x0000_t75" coordsize="21600,21600" o:spt="75" o:preferrelative="t" path="m@4@5l@4@11@9@11@9@5xe" filled="f" stroked="f">
+            <v:stroke joinstyle="miter"/>
+            <v:formulas>
+              <v:f eqn="if lineDrawn pixelLineWidth 0"/>
+              <v:f eqn="sum @0 1 0"/>
+              <v:f eqn="sum 0 0 @1"/>
+              <v:f eqn="prod @2 1 2"/>
+              <v:f eqn="prod @3 21600 pixelWidth"/>
+              <v:f eqn="prod @3 21600 pixelHeight"/>
+              <v:f eqn="sum @0 0 1"/>
+              <v:f eqn="prod @6 1 2"/>
+              <v:f eqn="prod @7 21600 pixelWidth"/>
+              <v:f eqn="sum @8 21600 0"/>
+              <v:f eqn="prod @7 21600 pixelHeight"/>
+              <v:f eqn="sum @10 21600 0"/>
+            </v:formulas>
+            <v:path o:extrusionok="f" gradientshapeok="t" o:connecttype="rect"/>
+            <o:lock v:ext="edit" aspectratio="t"/>
+          </v:shapetype>
+          <v:shape id="_x0000_i1027" type="#_x0000_t75" style="width:468pt;height:270pt">
+            <v:imagedata r:id="rId7" o:title="FP-Vector-Datapath"/>
+          </v:shape>
+        </w:pict>
       </w:r>
     </w:p>
     <w:p>
@@ -734,7 +773,6 @@
           <w:p>
             <w:proofErr w:type="spellStart"/>
             <w:r>
-              <w:lastRenderedPageBreak/>
               <w:t>sw</w:t>
             </w:r>
             <w:proofErr w:type="spellEnd"/>
@@ -772,7 +810,6 @@
           <w:p>
             <w:proofErr w:type="spellStart"/>
             <w:r>
-              <w:lastRenderedPageBreak/>
               <w:t>lw</w:t>
             </w:r>
             <w:proofErr w:type="spellEnd"/>
@@ -954,6 +991,7 @@
         <w:pStyle w:val="Heading1"/>
       </w:pPr>
       <w:r>
+        <w:lastRenderedPageBreak/>
         <w:t>Components</w:t>
       </w:r>
     </w:p>
@@ -975,8 +1013,6 @@
       <w:r>
         <w:t xml:space="preserve"> – The program counter is a requirement for running programs greater than a single instruction. It determines the current location of the program by adding the current size of an instruction to the current value of the program counter. Additionally, to support breaks in the cycle using loops or logic statements it must be capable of being set.</w:t>
       </w:r>
-      <w:bookmarkStart w:id="0" w:name="_GoBack"/>
-      <w:bookmarkEnd w:id="0"/>
     </w:p>
     <w:p>
       <w:pPr>
@@ -1069,7 +1105,7 @@
                     </pic:cNvPicPr>
                   </pic:nvPicPr>
                   <pic:blipFill>
-                    <a:blip r:embed="rId7">
+                    <a:blip r:embed="rId8">
                       <a:extLst>
                         <a:ext uri="{28A0092B-C50C-407E-A947-70E740481C1C}">
                           <a14:useLocalDpi xmlns:a14="http://schemas.microsoft.com/office/drawing/2010/main" val="0"/>
@@ -1156,7 +1192,7 @@
                     </pic:cNvPicPr>
                   </pic:nvPicPr>
                   <pic:blipFill>
-                    <a:blip r:embed="rId8">
+                    <a:blip r:embed="rId9">
                       <a:extLst>
                         <a:ext uri="{28A0092B-C50C-407E-A947-70E740481C1C}">
                           <a14:useLocalDpi xmlns:a14="http://schemas.microsoft.com/office/drawing/2010/main" val="0"/>
@@ -1276,27 +1312,8 @@
         </w:rPr>
         <w:lastRenderedPageBreak/>
         <w:pict w14:anchorId="293AF647">
-          <v:shapetype id="_x0000_t75" coordsize="21600,21600" o:spt="75" o:preferrelative="t" path="m@4@5l@4@11@9@11@9@5xe" filled="f" stroked="f">
-            <v:stroke joinstyle="miter"/>
-            <v:formulas>
-              <v:f eqn="if lineDrawn pixelLineWidth 0"/>
-              <v:f eqn="sum @0 1 0"/>
-              <v:f eqn="sum 0 0 @1"/>
-              <v:f eqn="prod @2 1 2"/>
-              <v:f eqn="prod @3 21600 pixelWidth"/>
-              <v:f eqn="prod @3 21600 pixelHeight"/>
-              <v:f eqn="sum @0 0 1"/>
-              <v:f eqn="prod @6 1 2"/>
-              <v:f eqn="prod @7 21600 pixelWidth"/>
-              <v:f eqn="sum @8 21600 0"/>
-              <v:f eqn="prod @7 21600 pixelHeight"/>
-              <v:f eqn="sum @10 21600 0"/>
-            </v:formulas>
-            <v:path o:extrusionok="f" gradientshapeok="t" o:connecttype="rect"/>
-            <o:lock v:ext="edit" aspectratio="t"/>
-          </v:shapetype>
           <v:shape id="_x0000_i1025" type="#_x0000_t75" style="width:468pt;height:115.8pt">
-            <v:imagedata r:id="rId9" o:title="FullAdder1"/>
+            <v:imagedata r:id="rId10" o:title="FullAdder1"/>
           </v:shape>
         </w:pict>
       </w:r>
@@ -1333,7 +1350,7 @@
         </w:rPr>
         <w:pict w14:anchorId="215B44AC">
           <v:shape id="_x0000_i1026" type="#_x0000_t75" style="width:225pt;height:142.8pt">
-            <v:imagedata r:id="rId10" o:title="HalfAdder"/>
+            <v:imagedata r:id="rId11" o:title="HalfAdder"/>
           </v:shape>
         </w:pict>
       </w:r>
@@ -1744,7 +1761,7 @@
                     </pic:cNvPicPr>
                   </pic:nvPicPr>
                   <pic:blipFill>
-                    <a:blip r:embed="rId11">
+                    <a:blip r:embed="rId12">
                       <a:extLst>
                         <a:ext uri="{28A0092B-C50C-407E-A947-70E740481C1C}">
                           <a14:useLocalDpi xmlns:a14="http://schemas.microsoft.com/office/drawing/2010/main" val="0"/>
@@ -4557,7 +4574,7 @@
 </file>
 
 <file path=customXml/itemProps1.xml><?xml version="1.0" encoding="utf-8"?>
-<ds:datastoreItem xmlns:ds="http://schemas.openxmlformats.org/officeDocument/2006/customXml" ds:itemID="{74967A4B-DA4B-453C-A2EA-C1C485E8ED33}">
+<ds:datastoreItem xmlns:ds="http://schemas.openxmlformats.org/officeDocument/2006/customXml" ds:itemID="{BFC3D7FC-5BE6-420E-AA11-E2004435CC46}">
   <ds:schemaRefs>
     <ds:schemaRef ds:uri="http://schemas.openxmlformats.org/officeDocument/2006/bibliography"/>
   </ds:schemaRefs>

</xml_diff>

<commit_message>
Register diagram in presentation added to report
</commit_message>
<xml_diff>
--- a/Source Files/Final/Final Report.docx
+++ b/Source Files/Final/Final Report.docx
@@ -236,8 +236,6 @@
           <w:b/>
         </w:rPr>
       </w:pPr>
-      <w:bookmarkStart w:id="0" w:name="_GoBack"/>
-      <w:bookmarkEnd w:id="0"/>
       <w:r>
         <w:rPr>
           <w:b/>
@@ -263,7 +261,7 @@
             <v:path o:extrusionok="f" gradientshapeok="t" o:connecttype="rect"/>
             <o:lock v:ext="edit" aspectratio="t"/>
           </v:shapetype>
-          <v:shape id="_x0000_i1027" type="#_x0000_t75" style="width:468pt;height:270pt">
+          <v:shape id="_x0000_i1025" type="#_x0000_t75" style="width:468pt;height:270pt">
             <v:imagedata r:id="rId7" o:title="FP-Vector-Datapath"/>
           </v:shape>
         </w:pict>
@@ -1076,6 +1074,25 @@
     </w:p>
     <w:p>
       <w:pPr>
+        <w:rPr>
+          <w:b/>
+        </w:rPr>
+      </w:pPr>
+      <w:bookmarkStart w:id="0" w:name="_GoBack"/>
+      <w:bookmarkEnd w:id="0"/>
+      <w:r>
+        <w:rPr>
+          <w:b/>
+        </w:rPr>
+        <w:pict w14:anchorId="4DE9DDCA">
+          <v:shape id="_x0000_i1028" type="#_x0000_t75" style="width:468pt;height:355.2pt">
+            <v:imagedata r:id="rId8" o:title="regfile"/>
+          </v:shape>
+        </w:pict>
+      </w:r>
+    </w:p>
+    <w:p>
+      <w:pPr>
         <w:jc w:val="center"/>
         <w:rPr>
           <w:b/>
@@ -1105,7 +1122,7 @@
                     </pic:cNvPicPr>
                   </pic:nvPicPr>
                   <pic:blipFill>
-                    <a:blip r:embed="rId8">
+                    <a:blip r:embed="rId9">
                       <a:extLst>
                         <a:ext uri="{28A0092B-C50C-407E-A947-70E740481C1C}">
                           <a14:useLocalDpi xmlns:a14="http://schemas.microsoft.com/office/drawing/2010/main" val="0"/>
@@ -1192,7 +1209,7 @@
                     </pic:cNvPicPr>
                   </pic:nvPicPr>
                   <pic:blipFill>
-                    <a:blip r:embed="rId9">
+                    <a:blip r:embed="rId10">
                       <a:extLst>
                         <a:ext uri="{28A0092B-C50C-407E-A947-70E740481C1C}">
                           <a14:useLocalDpi xmlns:a14="http://schemas.microsoft.com/office/drawing/2010/main" val="0"/>
@@ -1312,8 +1329,8 @@
         </w:rPr>
         <w:lastRenderedPageBreak/>
         <w:pict w14:anchorId="293AF647">
-          <v:shape id="_x0000_i1025" type="#_x0000_t75" style="width:468pt;height:115.8pt">
-            <v:imagedata r:id="rId10" o:title="FullAdder1"/>
+          <v:shape id="_x0000_i1026" type="#_x0000_t75" style="width:468pt;height:115.8pt">
+            <v:imagedata r:id="rId11" o:title="FullAdder1"/>
           </v:shape>
         </w:pict>
       </w:r>
@@ -1349,8 +1366,8 @@
           <w:b/>
         </w:rPr>
         <w:pict w14:anchorId="215B44AC">
-          <v:shape id="_x0000_i1026" type="#_x0000_t75" style="width:225pt;height:142.8pt">
-            <v:imagedata r:id="rId11" o:title="HalfAdder"/>
+          <v:shape id="_x0000_i1027" type="#_x0000_t75" style="width:225pt;height:142.8pt">
+            <v:imagedata r:id="rId12" o:title="HalfAdder"/>
           </v:shape>
         </w:pict>
       </w:r>
@@ -1761,7 +1778,7 @@
                     </pic:cNvPicPr>
                   </pic:nvPicPr>
                   <pic:blipFill>
-                    <a:blip r:embed="rId12">
+                    <a:blip r:embed="rId13">
                       <a:extLst>
                         <a:ext uri="{28A0092B-C50C-407E-A947-70E740481C1C}">
                           <a14:useLocalDpi xmlns:a14="http://schemas.microsoft.com/office/drawing/2010/main" val="0"/>
@@ -4574,7 +4591,7 @@
 </file>
 
 <file path=customXml/itemProps1.xml><?xml version="1.0" encoding="utf-8"?>
-<ds:datastoreItem xmlns:ds="http://schemas.openxmlformats.org/officeDocument/2006/customXml" ds:itemID="{BFC3D7FC-5BE6-420E-AA11-E2004435CC46}">
+<ds:datastoreItem xmlns:ds="http://schemas.openxmlformats.org/officeDocument/2006/customXml" ds:itemID="{7C564C71-813F-4EB2-B059-E2A86F5F4B67}">
   <ds:schemaRefs>
     <ds:schemaRef ds:uri="http://schemas.openxmlformats.org/officeDocument/2006/bibliography"/>
   </ds:schemaRefs>

</xml_diff>

<commit_message>
updated diagram for jump instruction as well as final report word doc
</commit_message>
<xml_diff>
--- a/Source Files/Final/Final Report.docx
+++ b/Source Files/Final/Final Report.docx
@@ -82,6 +82,7 @@
       <w:r>
         <w:rPr>
           <w:noProof/>
+          <w:lang w:bidi="he-IL"/>
         </w:rPr>
         <w:drawing>
           <wp:inline distT="0" distB="0" distL="0" distR="0" wp14:anchorId="47DE2D8C" wp14:editId="365C0ED8">
@@ -245,13 +246,15 @@
       <w:r>
         <w:rPr>
           <w:b/>
+          <w:noProof/>
+          <w:lang w:bidi="he-IL"/>
         </w:rPr>
         <w:lastRenderedPageBreak/>
         <w:drawing>
-          <wp:inline distT="0" distB="0" distL="0" distR="0" wp14:anchorId="1DC34DAF" wp14:editId="3A315098">
-            <wp:extent cx="5943600" cy="3429000"/>
-            <wp:effectExtent l="0" t="0" r="0" b="0"/>
-            <wp:docPr id="8" name="Picture 7" descr="FP-Vector-Datapath.png"/>
+          <wp:inline distT="0" distB="0" distL="0" distR="0" wp14:anchorId="126FA1A8" wp14:editId="30FBD32A">
+            <wp:extent cx="5943600" cy="3406481"/>
+            <wp:effectExtent l="0" t="0" r="0" b="3810"/>
+            <wp:docPr id="5" name="Picture 5" descr="C:\Users\User\Documents\ccsu\architecture\bitmap.png"/>
             <wp:cNvGraphicFramePr>
               <a:graphicFrameLocks xmlns:a="http://schemas.openxmlformats.org/drawingml/2006/main" noChangeAspect="1"/>
             </wp:cNvGraphicFramePr>
@@ -259,31 +262,36 @@
               <a:graphicData uri="http://schemas.openxmlformats.org/drawingml/2006/picture">
                 <pic:pic xmlns:pic="http://schemas.openxmlformats.org/drawingml/2006/picture">
                   <pic:nvPicPr>
-                    <pic:cNvPr id="8" name="Picture 7" descr="FP-Vector-Datapath.png"/>
+                    <pic:cNvPr id="0" name="Picture 4" descr="C:\Users\User\Documents\ccsu\architecture\bitmap.png"/>
                     <pic:cNvPicPr>
-                      <a:picLocks noChangeAspect="1"/>
+                      <a:picLocks noChangeAspect="1" noChangeArrowheads="1"/>
                     </pic:cNvPicPr>
                   </pic:nvPicPr>
                   <pic:blipFill>
-                    <a:blip r:embed="rId7" cstate="print">
+                    <a:blip r:embed="rId7">
                       <a:extLst>
                         <a:ext uri="{28A0092B-C50C-407E-A947-70E740481C1C}">
                           <a14:useLocalDpi xmlns:a14="http://schemas.microsoft.com/office/drawing/2010/main" val="0"/>
                         </a:ext>
                       </a:extLst>
                     </a:blip>
+                    <a:srcRect/>
                     <a:stretch>
                       <a:fillRect/>
                     </a:stretch>
                   </pic:blipFill>
-                  <pic:spPr>
+                  <pic:spPr bwMode="auto">
                     <a:xfrm>
                       <a:off x="0" y="0"/>
-                      <a:ext cx="5943600" cy="3429000"/>
+                      <a:ext cx="5943600" cy="3406481"/>
                     </a:xfrm>
                     <a:prstGeom prst="rect">
                       <a:avLst/>
                     </a:prstGeom>
+                    <a:noFill/>
+                    <a:ln>
+                      <a:noFill/>
+                    </a:ln>
                   </pic:spPr>
                 </pic:pic>
               </a:graphicData>
@@ -1129,7 +1137,7 @@
             <v:path o:extrusionok="f" gradientshapeok="t" o:connecttype="rect"/>
             <o:lock v:ext="edit" aspectratio="t"/>
           </v:shapetype>
-          <v:shape id="_x0000_i1025" type="#_x0000_t75" style="width:468pt;height:355.2pt">
+          <v:shape id="_x0000_i1025" type="#_x0000_t75" style="width:468pt;height:355.5pt">
             <v:imagedata r:id="rId8" o:title="regfile"/>
           </v:shape>
         </w:pict>
@@ -1146,6 +1154,7 @@
         <w:rPr>
           <w:b/>
           <w:noProof/>
+          <w:lang w:bidi="he-IL"/>
         </w:rPr>
         <w:lastRenderedPageBreak/>
         <w:drawing>
@@ -1234,6 +1243,7 @@
       <w:r>
         <w:rPr>
           <w:noProof/>
+          <w:lang w:bidi="he-IL"/>
         </w:rPr>
         <w:drawing>
           <wp:inline distT="0" distB="0" distL="0" distR="0" wp14:anchorId="54EB1D14" wp14:editId="64D7993D">
@@ -1373,7 +1383,7 @@
         </w:rPr>
         <w:lastRenderedPageBreak/>
         <w:pict w14:anchorId="293AF647">
-          <v:shape id="_x0000_i1026" type="#_x0000_t75" style="width:468pt;height:115.8pt">
+          <v:shape id="_x0000_i1026" type="#_x0000_t75" style="width:468pt;height:116pt">
             <v:imagedata r:id="rId11" o:title="FullAdder1"/>
           </v:shape>
         </w:pict>
@@ -1410,7 +1420,7 @@
           <w:b/>
         </w:rPr>
         <w:pict w14:anchorId="215B44AC">
-          <v:shape id="_x0000_i1027" type="#_x0000_t75" style="width:225pt;height:142.8pt">
+          <v:shape id="_x0000_i1027" type="#_x0000_t75" style="width:225pt;height:143pt">
             <v:imagedata r:id="rId12" o:title="HalfAdder"/>
           </v:shape>
         </w:pict>
@@ -1803,6 +1813,7 @@
       <w:r>
         <w:rPr>
           <w:noProof/>
+          <w:lang w:bidi="he-IL"/>
         </w:rPr>
         <w:drawing>
           <wp:inline distT="0" distB="0" distL="0" distR="0" wp14:anchorId="2AD2F88D" wp14:editId="0C386536">
@@ -2262,13 +2273,8 @@
     </w:p>
     <w:p>
       <w:r>
-        <w:t xml:space="preserve">   Anthony </w:t>
-      </w:r>
-      <w:proofErr w:type="spellStart"/>
-      <w:r>
-        <w:t>Cerritelli</w:t>
-      </w:r>
-      <w:proofErr w:type="spellEnd"/>
+        <w:t xml:space="preserve">   Anthony Cerritelli</w:t>
+      </w:r>
     </w:p>
     <w:p/>
     <w:p>
@@ -13235,6 +13241,7 @@
   <w:style w:type="character" w:default="1" w:styleId="DefaultParagraphFont">
     <w:name w:val="Default Paragraph Font"/>
     <w:uiPriority w:val="1"/>
+    <w:semiHidden/>
     <w:unhideWhenUsed/>
   </w:style>
   <w:style w:type="table" w:default="1" w:styleId="TableNormal">
@@ -13678,7 +13685,7 @@
 </file>
 
 <file path=customXml/itemProps1.xml><?xml version="1.0" encoding="utf-8"?>
-<ds:datastoreItem xmlns:ds="http://schemas.openxmlformats.org/officeDocument/2006/customXml" ds:itemID="{E35EB77E-46B3-44FA-A2B9-73E247605435}">
+<ds:datastoreItem xmlns:ds="http://schemas.openxmlformats.org/officeDocument/2006/customXml" ds:itemID="{B40260EA-1F48-485D-BB1A-91B182B6930B}">
   <ds:schemaRefs>
     <ds:schemaRef ds:uri="http://schemas.openxmlformats.org/officeDocument/2006/bibliography"/>
   </ds:schemaRefs>

</xml_diff>